<commit_message>
Aggiunta automatica della fototessera ai moduli. Modificati i template di conseguenza. Aggiunti nuovi pacchetti al file dei requirements.txt.
</commit_message>
<xml_diff>
--- a/nakayama/media/docs/base/template_karate.docx
+++ b/nakayama/media/docs/base/template_karate.docx
@@ -24,7 +24,129 @@
         <mc:AlternateContent>
           <mc:Choice Requires="wps">
             <w:drawing>
-              <wp:anchor distT="0" distB="0" distL="114300" distR="114300" simplePos="0" relativeHeight="251656704" behindDoc="0" locked="0" layoutInCell="1" allowOverlap="1">
+              <wp:anchor distT="0" distB="0" distL="114300" distR="114300" simplePos="0" relativeHeight="252141056" behindDoc="0" locked="0" layoutInCell="1" allowOverlap="1" wp14:anchorId="2A98D2F3" wp14:editId="43E187E6">
+                <wp:simplePos x="0" y="0"/>
+                <wp:positionH relativeFrom="column">
+                  <wp:posOffset>4966672</wp:posOffset>
+                </wp:positionH>
+                <wp:positionV relativeFrom="paragraph">
+                  <wp:posOffset>125160</wp:posOffset>
+                </wp:positionV>
+                <wp:extent cx="1729273" cy="2554238"/>
+                <wp:effectExtent l="0" t="0" r="0" b="0"/>
+                <wp:wrapNone/>
+                <wp:docPr id="14" name="Casella di testo 14"/>
+                <wp:cNvGraphicFramePr>
+                  <a:graphicFrameLocks xmlns:a="http://schemas.openxmlformats.org/drawingml/2006/main" noChangeAspect="1"/>
+                </wp:cNvGraphicFramePr>
+                <a:graphic xmlns:a="http://schemas.openxmlformats.org/drawingml/2006/main">
+                  <a:graphicData uri="http://schemas.microsoft.com/office/word/2010/wordprocessingShape">
+                    <wps:wsp>
+                      <wps:cNvSpPr txBox="1">
+                        <a:spLocks noChangeAspect="1"/>
+                      </wps:cNvSpPr>
+                      <wps:spPr>
+                        <a:xfrm>
+                          <a:off x="0" y="0"/>
+                          <a:ext cx="1729273" cy="2554238"/>
+                        </a:xfrm>
+                        <a:prstGeom prst="rect">
+                          <a:avLst/>
+                        </a:prstGeom>
+                        <a:noFill/>
+                        <a:ln w="6350">
+                          <a:noFill/>
+                        </a:ln>
+                      </wps:spPr>
+                      <wps:txbx>
+                        <w:txbxContent>
+                          <w:p>
+                            <w:pPr>
+                              <w:tabs>
+                                <w:tab w:val="left" w:pos="1707"/>
+                                <w:tab w:val="left" w:pos="2124"/>
+                                <w:tab w:val="left" w:pos="5000"/>
+                              </w:tabs>
+                              <w:spacing w:line="240" w:lineRule="atLeast"/>
+                              <w:rPr>
+                                <w:noProof/>
+                              </w:rPr>
+                            </w:pPr>
+                            <w:r>
+                              <w:rPr>
+                                <w:rFonts w:ascii="Arial Narrow" w:hAnsi="Arial Narrow"/>
+                                <w:b/>
+                                <w:bCs/>
+                              </w:rPr>
+                              <w:t>{{ foto }}</w:t>
+                            </w:r>
+                          </w:p>
+                        </w:txbxContent>
+                      </wps:txbx>
+                      <wps:bodyPr rot="0" spcFirstLastPara="0" vertOverflow="overflow" horzOverflow="overflow" vert="horz" wrap="square" lIns="91440" tIns="45720" rIns="91440" bIns="45720" numCol="1" spcCol="0" rtlCol="0" fromWordArt="0" anchor="t" anchorCtr="0" forceAA="0" compatLnSpc="1">
+                        <a:prstTxWarp prst="textNoShape">
+                          <a:avLst/>
+                        </a:prstTxWarp>
+                        <a:noAutofit/>
+                      </wps:bodyPr>
+                    </wps:wsp>
+                  </a:graphicData>
+                </a:graphic>
+                <wp14:sizeRelH relativeFrom="margin">
+                  <wp14:pctWidth>0</wp14:pctWidth>
+                </wp14:sizeRelH>
+                <wp14:sizeRelV relativeFrom="margin">
+                  <wp14:pctHeight>0</wp14:pctHeight>
+                </wp14:sizeRelV>
+              </wp:anchor>
+            </w:drawing>
+          </mc:Choice>
+          <mc:Fallback>
+            <w:pict>
+              <v:shapetype w14:anchorId="2A98D2F3" id="_x0000_t202" coordsize="21600,21600" o:spt="202" path="m,l,21600r21600,l21600,xe">
+                <v:stroke joinstyle="miter"/>
+                <v:path gradientshapeok="t" o:connecttype="rect"/>
+              </v:shapetype>
+              <v:shape id="Casella di testo 14" o:spid="_x0000_s1026" type="#_x0000_t202" style="position:absolute;left:0;text-align:left;margin-left:391.1pt;margin-top:9.85pt;width:136.15pt;height:201.1pt;z-index:252141056;visibility:visible;mso-wrap-style:square;mso-width-percent:0;mso-height-percent:0;mso-wrap-distance-left:9pt;mso-wrap-distance-top:0;mso-wrap-distance-right:9pt;mso-wrap-distance-bottom:0;mso-position-horizontal:absolute;mso-position-horizontal-relative:text;mso-position-vertical:absolute;mso-position-vertical-relative:text;mso-width-percent:0;mso-height-percent:0;mso-width-relative:margin;mso-height-relative:margin;v-text-anchor:top" o:gfxdata="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" filled="f" stroked="f" strokeweight=".5pt">
+                <o:lock v:ext="edit" aspectratio="t"/>
+                <v:textbox>
+                  <w:txbxContent>
+                    <w:p>
+                      <w:pPr>
+                        <w:tabs>
+                          <w:tab w:val="left" w:pos="1707"/>
+                          <w:tab w:val="left" w:pos="2124"/>
+                          <w:tab w:val="left" w:pos="5000"/>
+                        </w:tabs>
+                        <w:spacing w:line="240" w:lineRule="atLeast"/>
+                        <w:rPr>
+                          <w:noProof/>
+                        </w:rPr>
+                      </w:pPr>
+                      <w:r>
+                        <w:rPr>
+                          <w:rFonts w:ascii="Arial Narrow" w:hAnsi="Arial Narrow"/>
+                          <w:b/>
+                          <w:bCs/>
+                        </w:rPr>
+                        <w:t>{{ foto }}</w:t>
+                      </w:r>
+                    </w:p>
+                  </w:txbxContent>
+                </v:textbox>
+              </v:shape>
+            </w:pict>
+          </mc:Fallback>
+        </mc:AlternateContent>
+      </w:r>
+      <w:r>
+        <w:rPr>
+          <w:noProof/>
+        </w:rPr>
+        <mc:AlternateContent>
+          <mc:Choice Requires="wps">
+            <w:drawing>
+              <wp:anchor distT="0" distB="0" distL="114300" distR="114300" simplePos="0" relativeHeight="251655680" behindDoc="0" locked="0" layoutInCell="1" allowOverlap="1">
                 <wp:simplePos x="0" y="0"/>
                 <wp:positionH relativeFrom="column">
                   <wp:posOffset>4906645</wp:posOffset>
@@ -143,11 +265,7 @@
           </mc:Choice>
           <mc:Fallback>
             <w:pict>
-              <v:shapetype id="_x0000_t202" coordsize="21600,21600" o:spt="202" path="m,l,21600r21600,l21600,xe">
-                <v:stroke joinstyle="miter"/>
-                <v:path gradientshapeok="t" o:connecttype="rect"/>
-              </v:shapetype>
-              <v:shape id="Text Box 5" o:spid="_x0000_s1026" type="#_x0000_t202" style="position:absolute;left:0;text-align:left;margin-left:386.35pt;margin-top:-31.45pt;width:108pt;height:45pt;z-index:251656704;visibility:visible;mso-wrap-style:square;mso-width-percent:0;mso-height-percent:0;mso-wrap-distance-left:9pt;mso-wrap-distance-top:0;mso-wrap-distance-right:9pt;mso-wrap-distance-bottom:0;mso-position-horizontal:absolute;mso-position-horizontal-relative:text;mso-position-vertical:absolute;mso-position-vertical-relative:text;mso-width-percent:0;mso-height-percent:0;mso-width-relative:page;mso-height-relative:page;v-text-anchor:top" o:gfxdata="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" stroked="f">
+              <v:shape id="Text Box 5" o:spid="_x0000_s1027" type="#_x0000_t202" style="position:absolute;left:0;text-align:left;margin-left:386.35pt;margin-top:-31.45pt;width:108pt;height:45pt;z-index:251655680;visibility:visible;mso-wrap-style:square;mso-width-percent:0;mso-height-percent:0;mso-wrap-distance-left:9pt;mso-wrap-distance-top:0;mso-wrap-distance-right:9pt;mso-wrap-distance-bottom:0;mso-position-horizontal:absolute;mso-position-horizontal-relative:text;mso-position-vertical:absolute;mso-position-vertical-relative:text;mso-width-percent:0;mso-height-percent:0;mso-width-relative:page;mso-height-relative:page;v-text-anchor:top" o:gfxdata="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" stroked="f">
                 <v:path arrowok="t"/>
                 <v:textbox>
                   <w:txbxContent>
@@ -213,7 +331,7 @@
           <w:noProof/>
         </w:rPr>
         <w:drawing>
-          <wp:anchor distT="0" distB="0" distL="114300" distR="114300" simplePos="0" relativeHeight="251658752" behindDoc="0" locked="0" layoutInCell="1" allowOverlap="1">
+          <wp:anchor distT="0" distB="0" distL="114300" distR="114300" simplePos="0" relativeHeight="251657728" behindDoc="0" locked="0" layoutInCell="1" allowOverlap="1">
             <wp:simplePos x="0" y="0"/>
             <wp:positionH relativeFrom="column">
               <wp:posOffset>677545</wp:posOffset>
@@ -282,7 +400,7 @@
         <mc:AlternateContent>
           <mc:Choice Requires="wps">
             <w:drawing>
-              <wp:anchor distT="0" distB="0" distL="114300" distR="114300" simplePos="0" relativeHeight="251657728" behindDoc="0" locked="0" layoutInCell="1" allowOverlap="1">
+              <wp:anchor distT="0" distB="0" distL="114300" distR="114300" simplePos="0" relativeHeight="251656704" behindDoc="0" locked="0" layoutInCell="1" allowOverlap="1">
                 <wp:simplePos x="0" y="0"/>
                 <wp:positionH relativeFrom="column">
                   <wp:posOffset>1477645</wp:posOffset>
@@ -388,8 +506,18 @@
                                 <w:bCs/>
                                 <w:sz w:val="20"/>
                               </w:rPr>
-                              <w:t>Dal 1978 Sport e Cultura</w:t>
+                              <w:t>Dal 1978 Sport</w:t>
                             </w:r>
+                            <w:bookmarkStart w:id="0" w:name="_GoBack"/>
+                            <w:r>
+                              <w:rPr>
+                                <w:b/>
+                                <w:bCs/>
+                                <w:sz w:val="20"/>
+                              </w:rPr>
+                              <w:t xml:space="preserve"> e Cultura</w:t>
+                            </w:r>
+                            <w:bookmarkEnd w:id="0"/>
                           </w:p>
                         </w:txbxContent>
                       </wps:txbx>
@@ -410,7 +538,7 @@
           </mc:Choice>
           <mc:Fallback>
             <w:pict>
-              <v:shape id="Text Box 3" o:spid="_x0000_s1027" type="#_x0000_t202" style="position:absolute;left:0;text-align:left;margin-left:116.35pt;margin-top:-40.45pt;width:234pt;height:63pt;z-index:251657728;visibility:visible;mso-wrap-style:square;mso-width-percent:0;mso-height-percent:0;mso-wrap-distance-left:9pt;mso-wrap-distance-top:0;mso-wrap-distance-right:9pt;mso-wrap-distance-bottom:0;mso-position-horizontal:absolute;mso-position-horizontal-relative:text;mso-position-vertical:absolute;mso-position-vertical-relative:text;mso-width-percent:0;mso-height-percent:0;mso-width-relative:page;mso-height-relative:page;v-text-anchor:top" o:gfxdata="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" stroked="f">
+              <v:shape id="Text Box 3" o:spid="_x0000_s1028" type="#_x0000_t202" style="position:absolute;left:0;text-align:left;margin-left:116.35pt;margin-top:-40.45pt;width:234pt;height:63pt;z-index:251656704;visibility:visible;mso-wrap-style:square;mso-width-percent:0;mso-height-percent:0;mso-wrap-distance-left:9pt;mso-wrap-distance-top:0;mso-wrap-distance-right:9pt;mso-wrap-distance-bottom:0;mso-position-horizontal:absolute;mso-position-horizontal-relative:text;mso-position-vertical:absolute;mso-position-vertical-relative:text;mso-width-percent:0;mso-height-percent:0;mso-width-relative:page;mso-height-relative:page;v-text-anchor:top" o:gfxdata="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" stroked="f">
                 <v:path arrowok="t"/>
                 <v:textbox>
                   <w:txbxContent>
@@ -470,8 +598,18 @@
                           <w:bCs/>
                           <w:sz w:val="20"/>
                         </w:rPr>
-                        <w:t>Dal 1978 Sport e Cultura</w:t>
+                        <w:t>Dal 1978 Sport</w:t>
                       </w:r>
+                      <w:bookmarkStart w:id="1" w:name="_GoBack"/>
+                      <w:r>
+                        <w:rPr>
+                          <w:b/>
+                          <w:bCs/>
+                          <w:sz w:val="20"/>
+                        </w:rPr>
+                        <w:t xml:space="preserve"> e Cultura</w:t>
+                      </w:r>
+                      <w:bookmarkEnd w:id="1"/>
                     </w:p>
                   </w:txbxContent>
                 </v:textbox>
@@ -508,176 +646,1562 @@
       </w:pPr>
       <w:r>
         <w:rPr>
+          <w:rFonts w:ascii="Arial Narrow" w:hAnsi="Arial Narrow"/>
+          <w:b/>
+          <w:bCs/>
           <w:noProof/>
+          <w:sz w:val="16"/>
+          <w:szCs w:val="16"/>
         </w:rPr>
         <mc:AlternateContent>
-          <mc:Choice Requires="wps">
+          <mc:Choice Requires="wpg">
             <w:drawing>
-              <wp:anchor distT="0" distB="0" distL="114300" distR="114300" simplePos="0" relativeHeight="251203072" behindDoc="0" locked="0" layoutInCell="1" allowOverlap="1">
+              <wp:anchor distT="0" distB="0" distL="114300" distR="114300" simplePos="0" relativeHeight="252139008" behindDoc="0" locked="0" layoutInCell="1" allowOverlap="1" wp14:anchorId="3F2D773C" wp14:editId="4E441B54">
                 <wp:simplePos x="0" y="0"/>
                 <wp:positionH relativeFrom="column">
-                  <wp:posOffset>5020945</wp:posOffset>
+                  <wp:posOffset>315411</wp:posOffset>
                 </wp:positionH>
                 <wp:positionV relativeFrom="paragraph">
-                  <wp:posOffset>135255</wp:posOffset>
+                  <wp:posOffset>69254</wp:posOffset>
                 </wp:positionV>
-                <wp:extent cx="1598295" cy="1711325"/>
-                <wp:effectExtent l="0" t="0" r="1905" b="3175"/>
-                <wp:wrapNone/>
-                <wp:docPr id="2" name="Text Box 9"/>
-                <wp:cNvGraphicFramePr>
-                  <a:graphicFrameLocks xmlns:a="http://schemas.openxmlformats.org/drawingml/2006/main"/>
-                </wp:cNvGraphicFramePr>
+                <wp:extent cx="4736672" cy="1506091"/>
+                <wp:effectExtent l="0" t="0" r="0" b="0"/>
+                <wp:wrapSquare wrapText="bothSides"/>
+                <wp:docPr id="38" name="Gruppo 38"/>
+                <wp:cNvGraphicFramePr/>
                 <a:graphic xmlns:a="http://schemas.openxmlformats.org/drawingml/2006/main">
-                  <a:graphicData uri="http://schemas.microsoft.com/office/word/2010/wordprocessingShape">
-                    <wps:wsp>
-                      <wps:cNvSpPr txBox="1">
-                        <a:spLocks/>
-                      </wps:cNvSpPr>
-                      <wps:spPr bwMode="auto">
+                  <a:graphicData uri="http://schemas.microsoft.com/office/word/2010/wordprocessingGroup">
+                    <wpg:wgp>
+                      <wpg:cNvGrpSpPr/>
+                      <wpg:grpSpPr>
                         <a:xfrm>
                           <a:off x="0" y="0"/>
-                          <a:ext cx="1598295" cy="1711325"/>
+                          <a:ext cx="4736672" cy="1506091"/>
+                          <a:chOff x="0" y="0"/>
+                          <a:chExt cx="4736672" cy="1506091"/>
                         </a:xfrm>
-                        <a:prstGeom prst="rect">
-                          <a:avLst/>
-                        </a:prstGeom>
-                        <a:solidFill>
-                          <a:srgbClr val="FFFFFF"/>
-                        </a:solidFill>
-                        <a:ln w="3175">
-                          <a:solidFill>
-                            <a:srgbClr val="000000"/>
-                          </a:solidFill>
-                          <a:miter lim="800000"/>
-                          <a:headEnd/>
-                          <a:tailEnd/>
-                        </a:ln>
-                      </wps:spPr>
-                      <wps:txbx>
-                        <w:txbxContent>
-                          <w:p>
-                            <w:pPr>
-                              <w:jc w:val="center"/>
-                              <w:rPr>
-                                <w:rFonts w:ascii="Arial Narrow" w:hAnsi="Arial Narrow"/>
-                              </w:rPr>
-                            </w:pPr>
-                          </w:p>
-                          <w:p>
-                            <w:pPr>
-                              <w:jc w:val="center"/>
-                              <w:rPr>
-                                <w:rFonts w:ascii="Arial Narrow" w:hAnsi="Arial Narrow"/>
-                              </w:rPr>
-                            </w:pPr>
-                          </w:p>
-                          <w:p>
-                            <w:pPr>
-                              <w:jc w:val="center"/>
-                              <w:rPr>
-                                <w:rFonts w:ascii="Arial Narrow" w:hAnsi="Arial Narrow"/>
-                              </w:rPr>
-                            </w:pPr>
-                          </w:p>
-                          <w:p>
-                            <w:pPr>
-                              <w:jc w:val="center"/>
-                              <w:rPr>
-                                <w:rFonts w:ascii="Arial Narrow" w:hAnsi="Arial Narrow"/>
-                              </w:rPr>
-                            </w:pPr>
-                          </w:p>
-                          <w:p>
-                            <w:pPr>
-                              <w:jc w:val="center"/>
-                              <w:rPr>
-                                <w:rFonts w:ascii="Arial Narrow" w:hAnsi="Arial Narrow"/>
-                                <w:sz w:val="16"/>
-                              </w:rPr>
-                            </w:pPr>
-                            <w:r>
-                              <w:rPr>
-                                <w:rFonts w:ascii="Arial Narrow" w:hAnsi="Arial Narrow"/>
-                                <w:sz w:val="16"/>
-                              </w:rPr>
-                              <w:t>foto</w:t>
-                            </w:r>
-                          </w:p>
-                        </w:txbxContent>
-                      </wps:txbx>
-                      <wps:bodyPr rot="0" vert="horz" wrap="square" lIns="91440" tIns="45720" rIns="91440" bIns="45720" anchor="t" anchorCtr="0" upright="1">
-                        <a:noAutofit/>
-                      </wps:bodyPr>
-                    </wps:wsp>
+                      </wpg:grpSpPr>
+                      <wps:wsp>
+                        <wps:cNvPr id="39" name="Text Box 2"/>
+                        <wps:cNvSpPr txBox="1">
+                          <a:spLocks noChangeArrowheads="1"/>
+                        </wps:cNvSpPr>
+                        <wps:spPr bwMode="auto">
+                          <a:xfrm>
+                            <a:off x="298579" y="0"/>
+                            <a:ext cx="2055495" cy="280670"/>
+                          </a:xfrm>
+                          <a:prstGeom prst="rect">
+                            <a:avLst/>
+                          </a:prstGeom>
+                          <a:noFill/>
+                          <a:ln>
+                            <a:noFill/>
+                          </a:ln>
+                          <a:extLst>
+                            <a:ext uri="{909E8E84-426E-40DD-AFC4-6F175D3DCCD1}">
+                              <a14:hiddenFill xmlns:a14="http://schemas.microsoft.com/office/drawing/2010/main">
+                                <a:solidFill>
+                                  <a:srgbClr val="FFFFFF"/>
+                                </a:solidFill>
+                              </a14:hiddenFill>
+                            </a:ext>
+                            <a:ext uri="{91240B29-F687-4F45-9708-019B960494DF}">
+                              <a14:hiddenLine xmlns:a14="http://schemas.microsoft.com/office/drawing/2010/main" w="9525">
+                                <a:solidFill>
+                                  <a:srgbClr val="000000"/>
+                                </a:solidFill>
+                                <a:miter lim="800000"/>
+                                <a:headEnd/>
+                                <a:tailEnd/>
+                              </a14:hiddenLine>
+                            </a:ext>
+                          </a:extLst>
+                        </wps:spPr>
+                        <wps:txbx>
+                          <w:txbxContent>
+                            <w:p>
+                              <w:pPr>
+                                <w:rPr>
+                                  <w:lang w:val="en-US"/>
+                                </w:rPr>
+                              </w:pPr>
+                              <w:r>
+                                <w:fldChar w:fldCharType="begin"/>
+                              </w:r>
+                              <w:r>
+                                <w:instrText xml:space="preserve"> MERGEFIELD  cognome \* Upper  \* MERGEFORMAT </w:instrText>
+                              </w:r>
+                              <w:r>
+                                <w:fldChar w:fldCharType="separate"/>
+                              </w:r>
+                              <w:r>
+                                <w:rPr>
+                                  <w:noProof/>
+                                </w:rPr>
+                                <w:t>«cognome»</w:t>
+                              </w:r>
+                              <w:r>
+                                <w:rPr>
+                                  <w:noProof/>
+                                </w:rPr>
+                                <w:fldChar w:fldCharType="end"/>
+                              </w:r>
+                            </w:p>
+                          </w:txbxContent>
+                        </wps:txbx>
+                        <wps:bodyPr rot="0" vert="horz" wrap="square" lIns="91440" tIns="45720" rIns="91440" bIns="45720" anchor="t" anchorCtr="0" upright="1">
+                          <a:noAutofit/>
+                        </wps:bodyPr>
+                      </wps:wsp>
+                      <wps:wsp>
+                        <wps:cNvPr id="40" name="Text Box 2"/>
+                        <wps:cNvSpPr txBox="1">
+                          <a:spLocks noChangeArrowheads="1"/>
+                        </wps:cNvSpPr>
+                        <wps:spPr bwMode="auto">
+                          <a:xfrm>
+                            <a:off x="2662334" y="0"/>
+                            <a:ext cx="1231900" cy="280670"/>
+                          </a:xfrm>
+                          <a:prstGeom prst="rect">
+                            <a:avLst/>
+                          </a:prstGeom>
+                          <a:noFill/>
+                          <a:ln>
+                            <a:noFill/>
+                          </a:ln>
+                          <a:extLst>
+                            <a:ext uri="{909E8E84-426E-40DD-AFC4-6F175D3DCCD1}">
+                              <a14:hiddenFill xmlns:a14="http://schemas.microsoft.com/office/drawing/2010/main">
+                                <a:solidFill>
+                                  <a:srgbClr val="FFFFFF"/>
+                                </a:solidFill>
+                              </a14:hiddenFill>
+                            </a:ext>
+                            <a:ext uri="{91240B29-F687-4F45-9708-019B960494DF}">
+                              <a14:hiddenLine xmlns:a14="http://schemas.microsoft.com/office/drawing/2010/main" w="9525">
+                                <a:solidFill>
+                                  <a:srgbClr val="000000"/>
+                                </a:solidFill>
+                                <a:miter lim="800000"/>
+                                <a:headEnd/>
+                                <a:tailEnd/>
+                              </a14:hiddenLine>
+                            </a:ext>
+                          </a:extLst>
+                        </wps:spPr>
+                        <wps:txbx>
+                          <w:txbxContent>
+                            <w:p>
+                              <w:pPr>
+                                <w:rPr>
+                                  <w:lang w:val="en-US"/>
+                                </w:rPr>
+                              </w:pPr>
+                              <w:r>
+                                <w:fldChar w:fldCharType="begin"/>
+                              </w:r>
+                              <w:r>
+                                <w:instrText xml:space="preserve"> MERGEFIELD  nome \* Upper  \* MERGEFORMAT </w:instrText>
+                              </w:r>
+                              <w:r>
+                                <w:fldChar w:fldCharType="separate"/>
+                              </w:r>
+                              <w:r>
+                                <w:rPr>
+                                  <w:noProof/>
+                                </w:rPr>
+                                <w:t>«nome»</w:t>
+                              </w:r>
+                              <w:r>
+                                <w:rPr>
+                                  <w:noProof/>
+                                </w:rPr>
+                                <w:fldChar w:fldCharType="end"/>
+                              </w:r>
+                            </w:p>
+                          </w:txbxContent>
+                        </wps:txbx>
+                        <wps:bodyPr rot="0" vert="horz" wrap="square" lIns="91440" tIns="45720" rIns="91440" bIns="45720" anchor="t" anchorCtr="0" upright="1">
+                          <a:noAutofit/>
+                        </wps:bodyPr>
+                      </wps:wsp>
+                      <wps:wsp>
+                        <wps:cNvPr id="41" name="Text Box 2"/>
+                        <wps:cNvSpPr txBox="1">
+                          <a:spLocks noChangeArrowheads="1"/>
+                        </wps:cNvSpPr>
+                        <wps:spPr bwMode="auto">
+                          <a:xfrm>
+                            <a:off x="485192" y="279918"/>
+                            <a:ext cx="2174875" cy="280670"/>
+                          </a:xfrm>
+                          <a:prstGeom prst="rect">
+                            <a:avLst/>
+                          </a:prstGeom>
+                          <a:noFill/>
+                          <a:ln>
+                            <a:noFill/>
+                          </a:ln>
+                          <a:extLst>
+                            <a:ext uri="{909E8E84-426E-40DD-AFC4-6F175D3DCCD1}">
+                              <a14:hiddenFill xmlns:a14="http://schemas.microsoft.com/office/drawing/2010/main">
+                                <a:solidFill>
+                                  <a:srgbClr val="FFFFFF"/>
+                                </a:solidFill>
+                              </a14:hiddenFill>
+                            </a:ext>
+                            <a:ext uri="{91240B29-F687-4F45-9708-019B960494DF}">
+                              <a14:hiddenLine xmlns:a14="http://schemas.microsoft.com/office/drawing/2010/main" w="9525">
+                                <a:solidFill>
+                                  <a:srgbClr val="000000"/>
+                                </a:solidFill>
+                                <a:miter lim="800000"/>
+                                <a:headEnd/>
+                                <a:tailEnd/>
+                              </a14:hiddenLine>
+                            </a:ext>
+                          </a:extLst>
+                        </wps:spPr>
+                        <wps:txbx>
+                          <w:txbxContent>
+                            <w:p>
+                              <w:pPr>
+                                <w:rPr>
+                                  <w:lang w:val="en-US"/>
+                                </w:rPr>
+                              </w:pPr>
+                              <w:r>
+                                <w:fldChar w:fldCharType="begin"/>
+                              </w:r>
+                              <w:r>
+                                <w:instrText xml:space="preserve"> MERGEFIELD  residenza \* Upper  \* MERGEFORMAT </w:instrText>
+                              </w:r>
+                              <w:r>
+                                <w:fldChar w:fldCharType="separate"/>
+                              </w:r>
+                              <w:r>
+                                <w:rPr>
+                                  <w:noProof/>
+                                </w:rPr>
+                                <w:t>«residenza»</w:t>
+                              </w:r>
+                              <w:r>
+                                <w:rPr>
+                                  <w:noProof/>
+                                </w:rPr>
+                                <w:fldChar w:fldCharType="end"/>
+                              </w:r>
+                            </w:p>
+                          </w:txbxContent>
+                        </wps:txbx>
+                        <wps:bodyPr rot="0" vert="horz" wrap="square" lIns="91440" tIns="45720" rIns="91440" bIns="45720" anchor="t" anchorCtr="0" upright="1">
+                          <a:noAutofit/>
+                        </wps:bodyPr>
+                      </wps:wsp>
+                      <wps:wsp>
+                        <wps:cNvPr id="42" name="Text Box 2"/>
+                        <wps:cNvSpPr txBox="1">
+                          <a:spLocks noChangeArrowheads="1"/>
+                        </wps:cNvSpPr>
+                        <wps:spPr bwMode="auto">
+                          <a:xfrm>
+                            <a:off x="3116424" y="279918"/>
+                            <a:ext cx="1145540" cy="280670"/>
+                          </a:xfrm>
+                          <a:prstGeom prst="rect">
+                            <a:avLst/>
+                          </a:prstGeom>
+                          <a:noFill/>
+                          <a:ln>
+                            <a:noFill/>
+                          </a:ln>
+                          <a:extLst>
+                            <a:ext uri="{909E8E84-426E-40DD-AFC4-6F175D3DCCD1}">
+                              <a14:hiddenFill xmlns:a14="http://schemas.microsoft.com/office/drawing/2010/main">
+                                <a:solidFill>
+                                  <a:srgbClr val="FFFFFF"/>
+                                </a:solidFill>
+                              </a14:hiddenFill>
+                            </a:ext>
+                            <a:ext uri="{91240B29-F687-4F45-9708-019B960494DF}">
+                              <a14:hiddenLine xmlns:a14="http://schemas.microsoft.com/office/drawing/2010/main" w="9525">
+                                <a:solidFill>
+                                  <a:srgbClr val="000000"/>
+                                </a:solidFill>
+                                <a:miter lim="800000"/>
+                                <a:headEnd/>
+                                <a:tailEnd/>
+                              </a14:hiddenLine>
+                            </a:ext>
+                          </a:extLst>
+                        </wps:spPr>
+                        <wps:txbx>
+                          <w:txbxContent>
+                            <w:p>
+                              <w:pPr>
+                                <w:rPr>
+                                  <w:lang w:val="en-US"/>
+                                </w:rPr>
+                              </w:pPr>
+                              <w:r>
+                                <w:fldChar w:fldCharType="begin"/>
+                              </w:r>
+                              <w:r>
+                                <w:instrText xml:space="preserve"> MERGEFIELD  cap \* Lower  \* MERGEFORMAT </w:instrText>
+                              </w:r>
+                              <w:r>
+                                <w:fldChar w:fldCharType="separate"/>
+                              </w:r>
+                              <w:r>
+                                <w:rPr>
+                                  <w:noProof/>
+                                </w:rPr>
+                                <w:t>«cap»</w:t>
+                              </w:r>
+                              <w:r>
+                                <w:rPr>
+                                  <w:noProof/>
+                                </w:rPr>
+                                <w:fldChar w:fldCharType="end"/>
+                              </w:r>
+                            </w:p>
+                          </w:txbxContent>
+                        </wps:txbx>
+                        <wps:bodyPr rot="0" vert="horz" wrap="square" lIns="91440" tIns="45720" rIns="91440" bIns="45720" anchor="t" anchorCtr="0" upright="1">
+                          <a:noAutofit/>
+                        </wps:bodyPr>
+                      </wps:wsp>
+                      <wps:wsp>
+                        <wps:cNvPr id="43" name="Text Box 2"/>
+                        <wps:cNvSpPr txBox="1">
+                          <a:spLocks noChangeArrowheads="1"/>
+                        </wps:cNvSpPr>
+                        <wps:spPr bwMode="auto">
+                          <a:xfrm>
+                            <a:off x="0" y="491412"/>
+                            <a:ext cx="2118360" cy="280670"/>
+                          </a:xfrm>
+                          <a:prstGeom prst="rect">
+                            <a:avLst/>
+                          </a:prstGeom>
+                          <a:noFill/>
+                          <a:ln>
+                            <a:noFill/>
+                          </a:ln>
+                          <a:extLst>
+                            <a:ext uri="{909E8E84-426E-40DD-AFC4-6F175D3DCCD1}">
+                              <a14:hiddenFill xmlns:a14="http://schemas.microsoft.com/office/drawing/2010/main">
+                                <a:solidFill>
+                                  <a:srgbClr val="FFFFFF"/>
+                                </a:solidFill>
+                              </a14:hiddenFill>
+                            </a:ext>
+                            <a:ext uri="{91240B29-F687-4F45-9708-019B960494DF}">
+                              <a14:hiddenLine xmlns:a14="http://schemas.microsoft.com/office/drawing/2010/main" w="9525">
+                                <a:solidFill>
+                                  <a:srgbClr val="000000"/>
+                                </a:solidFill>
+                                <a:miter lim="800000"/>
+                                <a:headEnd/>
+                                <a:tailEnd/>
+                              </a14:hiddenLine>
+                            </a:ext>
+                          </a:extLst>
+                        </wps:spPr>
+                        <wps:txbx>
+                          <w:txbxContent>
+                            <w:p>
+                              <w:pPr>
+                                <w:rPr>
+                                  <w:lang w:val="en-US"/>
+                                </w:rPr>
+                              </w:pPr>
+                              <w:r>
+                                <w:fldChar w:fldCharType="begin"/>
+                              </w:r>
+                              <w:r>
+                                <w:instrText xml:space="preserve"> MERGEFIELD  </w:instrText>
+                              </w:r>
+                              <w:r>
+                                <w:instrText>indirizzo</w:instrText>
+                              </w:r>
+                              <w:r>
+                                <w:instrText xml:space="preserve"> \* Upper \* MERGEFORMAT </w:instrText>
+                              </w:r>
+                              <w:r>
+                                <w:fldChar w:fldCharType="separate"/>
+                              </w:r>
+                              <w:r>
+                                <w:rPr>
+                                  <w:noProof/>
+                                </w:rPr>
+                                <w:t>«VIA»</w:t>
+                              </w:r>
+                              <w:r>
+                                <w:rPr>
+                                  <w:noProof/>
+                                </w:rPr>
+                                <w:fldChar w:fldCharType="end"/>
+                              </w:r>
+                            </w:p>
+                          </w:txbxContent>
+                        </wps:txbx>
+                        <wps:bodyPr rot="0" vert="horz" wrap="square" lIns="91440" tIns="45720" rIns="91440" bIns="45720" anchor="t" anchorCtr="0" upright="1">
+                          <a:noAutofit/>
+                        </wps:bodyPr>
+                      </wps:wsp>
+                      <wps:wsp>
+                        <wps:cNvPr id="44" name="Text Box 2"/>
+                        <wps:cNvSpPr txBox="1">
+                          <a:spLocks noChangeArrowheads="1"/>
+                        </wps:cNvSpPr>
+                        <wps:spPr bwMode="auto">
+                          <a:xfrm>
+                            <a:off x="3004457" y="503853"/>
+                            <a:ext cx="1692275" cy="280670"/>
+                          </a:xfrm>
+                          <a:prstGeom prst="rect">
+                            <a:avLst/>
+                          </a:prstGeom>
+                          <a:noFill/>
+                          <a:ln>
+                            <a:noFill/>
+                          </a:ln>
+                          <a:extLst>
+                            <a:ext uri="{909E8E84-426E-40DD-AFC4-6F175D3DCCD1}">
+                              <a14:hiddenFill xmlns:a14="http://schemas.microsoft.com/office/drawing/2010/main">
+                                <a:solidFill>
+                                  <a:srgbClr val="FFFFFF"/>
+                                </a:solidFill>
+                              </a14:hiddenFill>
+                            </a:ext>
+                            <a:ext uri="{91240B29-F687-4F45-9708-019B960494DF}">
+                              <a14:hiddenLine xmlns:a14="http://schemas.microsoft.com/office/drawing/2010/main" w="9525">
+                                <a:solidFill>
+                                  <a:srgbClr val="000000"/>
+                                </a:solidFill>
+                                <a:miter lim="800000"/>
+                                <a:headEnd/>
+                                <a:tailEnd/>
+                              </a14:hiddenLine>
+                            </a:ext>
+                          </a:extLst>
+                        </wps:spPr>
+                        <wps:txbx>
+                          <w:txbxContent>
+                            <w:p>
+                              <w:pPr>
+                                <w:rPr>
+                                  <w:lang w:val="en-US"/>
+                                </w:rPr>
+                              </w:pPr>
+                              <w:r>
+                                <w:fldChar w:fldCharType="begin"/>
+                              </w:r>
+                              <w:r>
+                                <w:instrText xml:space="preserve"> MERGEFIELD  telefono \* Upper \* MERGEFORMAT </w:instrText>
+                              </w:r>
+                              <w:r>
+                                <w:fldChar w:fldCharType="separate"/>
+                              </w:r>
+                              <w:r>
+                                <w:rPr>
+                                  <w:noProof/>
+                                </w:rPr>
+                                <w:t>«telefono»</w:t>
+                              </w:r>
+                              <w:r>
+                                <w:rPr>
+                                  <w:noProof/>
+                                </w:rPr>
+                                <w:fldChar w:fldCharType="end"/>
+                              </w:r>
+                            </w:p>
+                          </w:txbxContent>
+                        </wps:txbx>
+                        <wps:bodyPr rot="0" vert="horz" wrap="square" lIns="91440" tIns="45720" rIns="91440" bIns="45720" anchor="t" anchorCtr="0" upright="1">
+                          <a:noAutofit/>
+                        </wps:bodyPr>
+                      </wps:wsp>
+                      <wps:wsp>
+                        <wps:cNvPr id="45" name="Text Box 2"/>
+                        <wps:cNvSpPr txBox="1">
+                          <a:spLocks noChangeArrowheads="1"/>
+                        </wps:cNvSpPr>
+                        <wps:spPr bwMode="auto">
+                          <a:xfrm>
+                            <a:off x="180392" y="734008"/>
+                            <a:ext cx="1936115" cy="272415"/>
+                          </a:xfrm>
+                          <a:prstGeom prst="rect">
+                            <a:avLst/>
+                          </a:prstGeom>
+                          <a:noFill/>
+                          <a:ln>
+                            <a:noFill/>
+                          </a:ln>
+                          <a:extLst>
+                            <a:ext uri="{909E8E84-426E-40DD-AFC4-6F175D3DCCD1}">
+                              <a14:hiddenFill xmlns:a14="http://schemas.microsoft.com/office/drawing/2010/main">
+                                <a:solidFill>
+                                  <a:srgbClr val="FFFFFF"/>
+                                </a:solidFill>
+                              </a14:hiddenFill>
+                            </a:ext>
+                            <a:ext uri="{91240B29-F687-4F45-9708-019B960494DF}">
+                              <a14:hiddenLine xmlns:a14="http://schemas.microsoft.com/office/drawing/2010/main" w="9525">
+                                <a:solidFill>
+                                  <a:srgbClr val="000000"/>
+                                </a:solidFill>
+                                <a:miter lim="800000"/>
+                                <a:headEnd/>
+                                <a:tailEnd/>
+                              </a14:hiddenLine>
+                            </a:ext>
+                          </a:extLst>
+                        </wps:spPr>
+                        <wps:txbx>
+                          <w:txbxContent>
+                            <w:p>
+                              <w:pPr>
+                                <w:rPr>
+                                  <w:lang w:val="en-US"/>
+                                </w:rPr>
+                              </w:pPr>
+                              <w:r>
+                                <w:fldChar w:fldCharType="begin"/>
+                              </w:r>
+                              <w:r>
+                                <w:instrText xml:space="preserve"> MERGEFIELD  citta_di_nascita \* Upper  \* MERGEFORMAT </w:instrText>
+                              </w:r>
+                              <w:r>
+                                <w:fldChar w:fldCharType="separate"/>
+                              </w:r>
+                              <w:r>
+                                <w:rPr>
+                                  <w:noProof/>
+                                </w:rPr>
+                                <w:t>«citta_di_nascita»</w:t>
+                              </w:r>
+                              <w:r>
+                                <w:rPr>
+                                  <w:noProof/>
+                                </w:rPr>
+                                <w:fldChar w:fldCharType="end"/>
+                              </w:r>
+                            </w:p>
+                          </w:txbxContent>
+                        </wps:txbx>
+                        <wps:bodyPr rot="0" vert="horz" wrap="square" lIns="91440" tIns="45720" rIns="91440" bIns="45720" anchor="t" anchorCtr="0" upright="1">
+                          <a:noAutofit/>
+                        </wps:bodyPr>
+                      </wps:wsp>
+                      <wps:wsp>
+                        <wps:cNvPr id="46" name="Text Box 2"/>
+                        <wps:cNvSpPr txBox="1">
+                          <a:spLocks noChangeArrowheads="1"/>
+                        </wps:cNvSpPr>
+                        <wps:spPr bwMode="auto">
+                          <a:xfrm>
+                            <a:off x="2357534" y="752670"/>
+                            <a:ext cx="521970" cy="272415"/>
+                          </a:xfrm>
+                          <a:prstGeom prst="rect">
+                            <a:avLst/>
+                          </a:prstGeom>
+                          <a:noFill/>
+                          <a:ln>
+                            <a:noFill/>
+                          </a:ln>
+                          <a:extLst>
+                            <a:ext uri="{909E8E84-426E-40DD-AFC4-6F175D3DCCD1}">
+                              <a14:hiddenFill xmlns:a14="http://schemas.microsoft.com/office/drawing/2010/main">
+                                <a:solidFill>
+                                  <a:srgbClr val="FFFFFF"/>
+                                </a:solidFill>
+                              </a14:hiddenFill>
+                            </a:ext>
+                            <a:ext uri="{91240B29-F687-4F45-9708-019B960494DF}">
+                              <a14:hiddenLine xmlns:a14="http://schemas.microsoft.com/office/drawing/2010/main" w="9525">
+                                <a:solidFill>
+                                  <a:srgbClr val="000000"/>
+                                </a:solidFill>
+                                <a:miter lim="800000"/>
+                                <a:headEnd/>
+                                <a:tailEnd/>
+                              </a14:hiddenLine>
+                            </a:ext>
+                          </a:extLst>
+                        </wps:spPr>
+                        <wps:txbx>
+                          <w:txbxContent>
+                            <w:p>
+                              <w:pPr>
+                                <w:rPr>
+                                  <w:lang w:val="en-US"/>
+                                </w:rPr>
+                              </w:pPr>
+                              <w:r>
+                                <w:fldChar w:fldCharType="begin"/>
+                              </w:r>
+                              <w:r>
+                                <w:instrText xml:space="preserve"> MERGEFIELD  provincia_di_nascita \* Upper  \* MERGEFORMAT </w:instrText>
+                              </w:r>
+                              <w:r>
+                                <w:fldChar w:fldCharType="separate"/>
+                              </w:r>
+                              <w:r>
+                                <w:rPr>
+                                  <w:noProof/>
+                                </w:rPr>
+                                <w:t>«provincia_di_nascita»</w:t>
+                              </w:r>
+                              <w:r>
+                                <w:rPr>
+                                  <w:noProof/>
+                                </w:rPr>
+                                <w:fldChar w:fldCharType="end"/>
+                              </w:r>
+                            </w:p>
+                          </w:txbxContent>
+                        </wps:txbx>
+                        <wps:bodyPr rot="0" vert="horz" wrap="square" lIns="91440" tIns="45720" rIns="91440" bIns="45720" anchor="t" anchorCtr="0" upright="1">
+                          <a:noAutofit/>
+                        </wps:bodyPr>
+                      </wps:wsp>
+                      <wps:wsp>
+                        <wps:cNvPr id="47" name="Text Box 2"/>
+                        <wps:cNvSpPr txBox="1">
+                          <a:spLocks noChangeArrowheads="1"/>
+                        </wps:cNvSpPr>
+                        <wps:spPr bwMode="auto">
+                          <a:xfrm>
+                            <a:off x="3079102" y="740229"/>
+                            <a:ext cx="1459230" cy="280670"/>
+                          </a:xfrm>
+                          <a:prstGeom prst="rect">
+                            <a:avLst/>
+                          </a:prstGeom>
+                          <a:noFill/>
+                          <a:ln>
+                            <a:noFill/>
+                          </a:ln>
+                          <a:extLst>
+                            <a:ext uri="{909E8E84-426E-40DD-AFC4-6F175D3DCCD1}">
+                              <a14:hiddenFill xmlns:a14="http://schemas.microsoft.com/office/drawing/2010/main">
+                                <a:solidFill>
+                                  <a:srgbClr val="FFFFFF"/>
+                                </a:solidFill>
+                              </a14:hiddenFill>
+                            </a:ext>
+                            <a:ext uri="{91240B29-F687-4F45-9708-019B960494DF}">
+                              <a14:hiddenLine xmlns:a14="http://schemas.microsoft.com/office/drawing/2010/main" w="9525">
+                                <a:solidFill>
+                                  <a:srgbClr val="000000"/>
+                                </a:solidFill>
+                                <a:miter lim="800000"/>
+                                <a:headEnd/>
+                                <a:tailEnd/>
+                              </a14:hiddenLine>
+                            </a:ext>
+                          </a:extLst>
+                        </wps:spPr>
+                        <wps:txbx>
+                          <w:txbxContent>
+                            <w:p>
+                              <w:pPr>
+                                <w:rPr>
+                                  <w:lang w:val="en-US"/>
+                                </w:rPr>
+                              </w:pPr>
+                              <w:r>
+                                <w:fldChar w:fldCharType="begin"/>
+                              </w:r>
+                              <w:r>
+                                <w:instrText xml:space="preserve"> MERGEFIELD  data_di_nascita \* Upper  \* MERGEFORMAT </w:instrText>
+                              </w:r>
+                              <w:r>
+                                <w:fldChar w:fldCharType="separate"/>
+                              </w:r>
+                              <w:r>
+                                <w:rPr>
+                                  <w:noProof/>
+                                </w:rPr>
+                                <w:t>«data_di_nascita»</w:t>
+                              </w:r>
+                              <w:r>
+                                <w:rPr>
+                                  <w:noProof/>
+                                </w:rPr>
+                                <w:fldChar w:fldCharType="end"/>
+                              </w:r>
+                            </w:p>
+                          </w:txbxContent>
+                        </wps:txbx>
+                        <wps:bodyPr rot="0" vert="horz" wrap="square" lIns="91440" tIns="45720" rIns="91440" bIns="45720" anchor="t" anchorCtr="0" upright="1">
+                          <a:noAutofit/>
+                        </wps:bodyPr>
+                      </wps:wsp>
+                      <wps:wsp>
+                        <wps:cNvPr id="48" name="Text Box 2"/>
+                        <wps:cNvSpPr txBox="1">
+                          <a:spLocks noChangeArrowheads="1"/>
+                        </wps:cNvSpPr>
+                        <wps:spPr bwMode="auto">
+                          <a:xfrm>
+                            <a:off x="292359" y="970384"/>
+                            <a:ext cx="1760220" cy="280670"/>
+                          </a:xfrm>
+                          <a:prstGeom prst="rect">
+                            <a:avLst/>
+                          </a:prstGeom>
+                          <a:noFill/>
+                          <a:ln>
+                            <a:noFill/>
+                          </a:ln>
+                          <a:extLst>
+                            <a:ext uri="{909E8E84-426E-40DD-AFC4-6F175D3DCCD1}">
+                              <a14:hiddenFill xmlns:a14="http://schemas.microsoft.com/office/drawing/2010/main">
+                                <a:solidFill>
+                                  <a:srgbClr val="FFFFFF"/>
+                                </a:solidFill>
+                              </a14:hiddenFill>
+                            </a:ext>
+                            <a:ext uri="{91240B29-F687-4F45-9708-019B960494DF}">
+                              <a14:hiddenLine xmlns:a14="http://schemas.microsoft.com/office/drawing/2010/main" w="9525">
+                                <a:solidFill>
+                                  <a:srgbClr val="000000"/>
+                                </a:solidFill>
+                                <a:miter lim="800000"/>
+                                <a:headEnd/>
+                                <a:tailEnd/>
+                              </a14:hiddenLine>
+                            </a:ext>
+                          </a:extLst>
+                        </wps:spPr>
+                        <wps:txbx>
+                          <w:txbxContent>
+                            <w:p>
+                              <w:pPr>
+                                <w:rPr>
+                                  <w:lang w:val="en-US"/>
+                                </w:rPr>
+                              </w:pPr>
+                              <w:r>
+                                <w:fldChar w:fldCharType="begin"/>
+                              </w:r>
+                              <w:r>
+                                <w:instrText xml:space="preserve"> MERGEFIELD  codice_fiscale \* Upper \* MERGEFORMAT </w:instrText>
+                              </w:r>
+                              <w:r>
+                                <w:fldChar w:fldCharType="separate"/>
+                              </w:r>
+                              <w:r>
+                                <w:rPr>
+                                  <w:noProof/>
+                                </w:rPr>
+                                <w:t>«codice_fiscale»</w:t>
+                              </w:r>
+                              <w:r>
+                                <w:rPr>
+                                  <w:noProof/>
+                                </w:rPr>
+                                <w:fldChar w:fldCharType="end"/>
+                              </w:r>
+                            </w:p>
+                          </w:txbxContent>
+                        </wps:txbx>
+                        <wps:bodyPr rot="0" vert="horz" wrap="square" lIns="91440" tIns="45720" rIns="91440" bIns="45720" anchor="t" anchorCtr="0" upright="1">
+                          <a:noAutofit/>
+                        </wps:bodyPr>
+                      </wps:wsp>
+                      <wps:wsp>
+                        <wps:cNvPr id="49" name="Text Box 2"/>
+                        <wps:cNvSpPr txBox="1">
+                          <a:spLocks noChangeArrowheads="1"/>
+                        </wps:cNvSpPr>
+                        <wps:spPr bwMode="auto">
+                          <a:xfrm>
+                            <a:off x="2550367" y="1001486"/>
+                            <a:ext cx="2186305" cy="280670"/>
+                          </a:xfrm>
+                          <a:prstGeom prst="rect">
+                            <a:avLst/>
+                          </a:prstGeom>
+                          <a:noFill/>
+                          <a:ln>
+                            <a:noFill/>
+                          </a:ln>
+                          <a:extLst>
+                            <a:ext uri="{909E8E84-426E-40DD-AFC4-6F175D3DCCD1}">
+                              <a14:hiddenFill xmlns:a14="http://schemas.microsoft.com/office/drawing/2010/main">
+                                <a:solidFill>
+                                  <a:srgbClr val="FFFFFF"/>
+                                </a:solidFill>
+                              </a14:hiddenFill>
+                            </a:ext>
+                            <a:ext uri="{91240B29-F687-4F45-9708-019B960494DF}">
+                              <a14:hiddenLine xmlns:a14="http://schemas.microsoft.com/office/drawing/2010/main" w="9525">
+                                <a:solidFill>
+                                  <a:srgbClr val="000000"/>
+                                </a:solidFill>
+                                <a:miter lim="800000"/>
+                                <a:headEnd/>
+                                <a:tailEnd/>
+                              </a14:hiddenLine>
+                            </a:ext>
+                          </a:extLst>
+                        </wps:spPr>
+                        <wps:txbx>
+                          <w:txbxContent>
+                            <w:p>
+                              <w:pPr>
+                                <w:rPr>
+                                  <w:lang w:val="en-US"/>
+                                </w:rPr>
+                              </w:pPr>
+                              <w:r>
+                                <w:fldChar w:fldCharType="begin"/>
+                              </w:r>
+                              <w:r>
+                                <w:instrText xml:space="preserve"> MERGEFIELD  email \* Upper\* MERGEFORMAT </w:instrText>
+                              </w:r>
+                              <w:r>
+                                <w:fldChar w:fldCharType="separate"/>
+                              </w:r>
+                              <w:r>
+                                <w:rPr>
+                                  <w:noProof/>
+                                </w:rPr>
+                                <w:t>«email»</w:t>
+                              </w:r>
+                              <w:r>
+                                <w:rPr>
+                                  <w:noProof/>
+                                </w:rPr>
+                                <w:fldChar w:fldCharType="end"/>
+                              </w:r>
+                            </w:p>
+                          </w:txbxContent>
+                        </wps:txbx>
+                        <wps:bodyPr rot="0" vert="horz" wrap="square" lIns="91440" tIns="45720" rIns="91440" bIns="45720" anchor="t" anchorCtr="0" upright="1">
+                          <a:noAutofit/>
+                        </wps:bodyPr>
+                      </wps:wsp>
+                      <wps:wsp>
+                        <wps:cNvPr id="50" name="Text Box 2"/>
+                        <wps:cNvSpPr txBox="1">
+                          <a:spLocks noChangeArrowheads="1"/>
+                        </wps:cNvSpPr>
+                        <wps:spPr bwMode="auto">
+                          <a:xfrm>
+                            <a:off x="404326" y="1219200"/>
+                            <a:ext cx="1765935" cy="280670"/>
+                          </a:xfrm>
+                          <a:prstGeom prst="rect">
+                            <a:avLst/>
+                          </a:prstGeom>
+                          <a:noFill/>
+                          <a:ln>
+                            <a:noFill/>
+                          </a:ln>
+                          <a:extLst>
+                            <a:ext uri="{909E8E84-426E-40DD-AFC4-6F175D3DCCD1}">
+                              <a14:hiddenFill xmlns:a14="http://schemas.microsoft.com/office/drawing/2010/main">
+                                <a:solidFill>
+                                  <a:srgbClr val="FFFFFF"/>
+                                </a:solidFill>
+                              </a14:hiddenFill>
+                            </a:ext>
+                            <a:ext uri="{91240B29-F687-4F45-9708-019B960494DF}">
+                              <a14:hiddenLine xmlns:a14="http://schemas.microsoft.com/office/drawing/2010/main" w="9525">
+                                <a:solidFill>
+                                  <a:srgbClr val="000000"/>
+                                </a:solidFill>
+                                <a:miter lim="800000"/>
+                                <a:headEnd/>
+                                <a:tailEnd/>
+                              </a14:hiddenLine>
+                            </a:ext>
+                          </a:extLst>
+                        </wps:spPr>
+                        <wps:txbx>
+                          <w:txbxContent>
+                            <w:p>
+                              <w:pPr>
+                                <w:rPr>
+                                  <w:lang w:val="en-US"/>
+                                </w:rPr>
+                              </w:pPr>
+                              <w:r>
+                                <w:fldChar w:fldCharType="begin"/>
+                              </w:r>
+                              <w:r>
+                                <w:instrText xml:space="preserve"> MERGEFIELD  professione \* Upper  \* MERGEFORMAT </w:instrText>
+                              </w:r>
+                              <w:r>
+                                <w:fldChar w:fldCharType="separate"/>
+                              </w:r>
+                              <w:r>
+                                <w:rPr>
+                                  <w:noProof/>
+                                </w:rPr>
+                                <w:t>«professione»</w:t>
+                              </w:r>
+                              <w:r>
+                                <w:rPr>
+                                  <w:noProof/>
+                                </w:rPr>
+                                <w:fldChar w:fldCharType="end"/>
+                              </w:r>
+                            </w:p>
+                          </w:txbxContent>
+                        </wps:txbx>
+                        <wps:bodyPr rot="0" vert="horz" wrap="square" lIns="91440" tIns="45720" rIns="91440" bIns="45720" anchor="t" anchorCtr="0" upright="1">
+                          <a:noAutofit/>
+                        </wps:bodyPr>
+                      </wps:wsp>
+                      <wps:wsp>
+                        <wps:cNvPr id="51" name="Text Box 2"/>
+                        <wps:cNvSpPr txBox="1">
+                          <a:spLocks noChangeArrowheads="1"/>
+                        </wps:cNvSpPr>
+                        <wps:spPr bwMode="auto">
+                          <a:xfrm>
+                            <a:off x="2811624" y="1225421"/>
+                            <a:ext cx="1771650" cy="280670"/>
+                          </a:xfrm>
+                          <a:prstGeom prst="rect">
+                            <a:avLst/>
+                          </a:prstGeom>
+                          <a:noFill/>
+                          <a:ln>
+                            <a:noFill/>
+                          </a:ln>
+                          <a:extLst>
+                            <a:ext uri="{909E8E84-426E-40DD-AFC4-6F175D3DCCD1}">
+                              <a14:hiddenFill xmlns:a14="http://schemas.microsoft.com/office/drawing/2010/main">
+                                <a:solidFill>
+                                  <a:srgbClr val="FFFFFF"/>
+                                </a:solidFill>
+                              </a14:hiddenFill>
+                            </a:ext>
+                            <a:ext uri="{91240B29-F687-4F45-9708-019B960494DF}">
+                              <a14:hiddenLine xmlns:a14="http://schemas.microsoft.com/office/drawing/2010/main" w="9525">
+                                <a:solidFill>
+                                  <a:srgbClr val="000000"/>
+                                </a:solidFill>
+                                <a:miter lim="800000"/>
+                                <a:headEnd/>
+                                <a:tailEnd/>
+                              </a14:hiddenLine>
+                            </a:ext>
+                          </a:extLst>
+                        </wps:spPr>
+                        <wps:txbx>
+                          <w:txbxContent>
+                            <w:p>
+                              <w:pPr>
+                                <w:rPr>
+                                  <w:lang w:val="en-US"/>
+                                </w:rPr>
+                              </w:pPr>
+                              <w:r>
+                                <w:fldChar w:fldCharType="begin"/>
+                              </w:r>
+                              <w:r>
+                                <w:instrText xml:space="preserve"> MERGEFIELD  documento_di_riconoscimento \* Upper  \* MERGEFORMAT </w:instrText>
+                              </w:r>
+                              <w:r>
+                                <w:fldChar w:fldCharType="separate"/>
+                              </w:r>
+                              <w:r>
+                                <w:rPr>
+                                  <w:noProof/>
+                                </w:rPr>
+                                <w:t>«documento_di_riconoscimento»</w:t>
+                              </w:r>
+                              <w:r>
+                                <w:rPr>
+                                  <w:noProof/>
+                                </w:rPr>
+                                <w:fldChar w:fldCharType="end"/>
+                              </w:r>
+                            </w:p>
+                          </w:txbxContent>
+                        </wps:txbx>
+                        <wps:bodyPr rot="0" vert="horz" wrap="square" lIns="91440" tIns="45720" rIns="91440" bIns="45720" anchor="t" anchorCtr="0" upright="1">
+                          <a:noAutofit/>
+                        </wps:bodyPr>
+                      </wps:wsp>
+                      <wps:wsp>
+                        <wps:cNvPr id="52" name="Text Box 2"/>
+                        <wps:cNvSpPr txBox="1">
+                          <a:spLocks noChangeArrowheads="1"/>
+                        </wps:cNvSpPr>
+                        <wps:spPr bwMode="auto">
+                          <a:xfrm>
+                            <a:off x="2357534" y="491412"/>
+                            <a:ext cx="550545" cy="280670"/>
+                          </a:xfrm>
+                          <a:prstGeom prst="rect">
+                            <a:avLst/>
+                          </a:prstGeom>
+                          <a:noFill/>
+                          <a:ln>
+                            <a:noFill/>
+                          </a:ln>
+                          <a:extLst>
+                            <a:ext uri="{909E8E84-426E-40DD-AFC4-6F175D3DCCD1}">
+                              <a14:hiddenFill xmlns:a14="http://schemas.microsoft.com/office/drawing/2010/main">
+                                <a:solidFill>
+                                  <a:srgbClr val="FFFFFF"/>
+                                </a:solidFill>
+                              </a14:hiddenFill>
+                            </a:ext>
+                            <a:ext uri="{91240B29-F687-4F45-9708-019B960494DF}">
+                              <a14:hiddenLine xmlns:a14="http://schemas.microsoft.com/office/drawing/2010/main" w="9525">
+                                <a:solidFill>
+                                  <a:srgbClr val="000000"/>
+                                </a:solidFill>
+                                <a:miter lim="800000"/>
+                                <a:headEnd/>
+                                <a:tailEnd/>
+                              </a14:hiddenLine>
+                            </a:ext>
+                          </a:extLst>
+                        </wps:spPr>
+                        <wps:txbx>
+                          <w:txbxContent>
+                            <w:p>
+                              <w:pPr>
+                                <w:rPr>
+                                  <w:lang w:val="en-US"/>
+                                </w:rPr>
+                              </w:pPr>
+                              <w:r>
+                                <w:fldChar w:fldCharType="begin"/>
+                              </w:r>
+                              <w:r>
+                                <w:instrText xml:space="preserve"> MERGEFIELD  numero_civico \* Upper  \* MERGEFORMAT </w:instrText>
+                              </w:r>
+                              <w:r>
+                                <w:fldChar w:fldCharType="separate"/>
+                              </w:r>
+                              <w:r>
+                                <w:rPr>
+                                  <w:noProof/>
+                                </w:rPr>
+                                <w:t>«NUMERO_CIVICO»</w:t>
+                              </w:r>
+                              <w:r>
+                                <w:rPr>
+                                  <w:noProof/>
+                                </w:rPr>
+                                <w:fldChar w:fldCharType="end"/>
+                              </w:r>
+                            </w:p>
+                          </w:txbxContent>
+                        </wps:txbx>
+                        <wps:bodyPr rot="0" vert="horz" wrap="square" lIns="91440" tIns="45720" rIns="91440" bIns="45720" anchor="t" anchorCtr="0" upright="1">
+                          <a:noAutofit/>
+                        </wps:bodyPr>
+                      </wps:wsp>
+                    </wpg:wgp>
                   </a:graphicData>
                 </a:graphic>
-                <wp14:sizeRelH relativeFrom="page">
-                  <wp14:pctWidth>0</wp14:pctWidth>
-                </wp14:sizeRelH>
-                <wp14:sizeRelV relativeFrom="page">
-                  <wp14:pctHeight>0</wp14:pctHeight>
-                </wp14:sizeRelV>
               </wp:anchor>
             </w:drawing>
           </mc:Choice>
           <mc:Fallback>
             <w:pict>
-              <v:shape id="Text Box 9" o:spid="_x0000_s1028" type="#_x0000_t202" style="position:absolute;left:0;text-align:left;margin-left:395.35pt;margin-top:10.65pt;width:125.85pt;height:134.75pt;z-index:251203072;visibility:visible;mso-wrap-style:square;mso-width-percent:0;mso-height-percent:0;mso-wrap-distance-left:9pt;mso-wrap-distance-top:0;mso-wrap-distance-right:9pt;mso-wrap-distance-bottom:0;mso-position-horizontal:absolute;mso-position-horizontal-relative:text;mso-position-vertical:absolute;mso-position-vertical-relative:text;mso-width-percent:0;mso-height-percent:0;mso-width-relative:page;mso-height-relative:page;v-text-anchor:top" o:gfxdata="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" strokeweight=".25pt">
-                <v:path arrowok="t"/>
-                <v:textbox>
-                  <w:txbxContent>
-                    <w:p>
-                      <w:pPr>
-                        <w:jc w:val="center"/>
-                        <w:rPr>
-                          <w:rFonts w:ascii="Arial Narrow" w:hAnsi="Arial Narrow"/>
-                        </w:rPr>
-                      </w:pPr>
-                    </w:p>
-                    <w:p>
-                      <w:pPr>
-                        <w:jc w:val="center"/>
-                        <w:rPr>
-                          <w:rFonts w:ascii="Arial Narrow" w:hAnsi="Arial Narrow"/>
-                        </w:rPr>
-                      </w:pPr>
-                    </w:p>
-                    <w:p>
-                      <w:pPr>
-                        <w:jc w:val="center"/>
-                        <w:rPr>
-                          <w:rFonts w:ascii="Arial Narrow" w:hAnsi="Arial Narrow"/>
-                        </w:rPr>
-                      </w:pPr>
-                    </w:p>
-                    <w:p>
-                      <w:pPr>
-                        <w:jc w:val="center"/>
-                        <w:rPr>
-                          <w:rFonts w:ascii="Arial Narrow" w:hAnsi="Arial Narrow"/>
-                        </w:rPr>
-                      </w:pPr>
-                    </w:p>
-                    <w:p>
-                      <w:pPr>
-                        <w:jc w:val="center"/>
-                        <w:rPr>
-                          <w:rFonts w:ascii="Arial Narrow" w:hAnsi="Arial Narrow"/>
-                          <w:sz w:val="16"/>
-                        </w:rPr>
-                      </w:pPr>
-                      <w:r>
-                        <w:rPr>
-                          <w:rFonts w:ascii="Arial Narrow" w:hAnsi="Arial Narrow"/>
-                          <w:sz w:val="16"/>
-                        </w:rPr>
-                        <w:t>foto</w:t>
-                      </w:r>
-                    </w:p>
-                  </w:txbxContent>
-                </v:textbox>
-              </v:shape>
+              <v:group w14:anchorId="3F2D773C" id="Gruppo 38" o:spid="_x0000_s1029" style="position:absolute;left:0;text-align:left;margin-left:24.85pt;margin-top:5.45pt;width:372.95pt;height:118.6pt;z-index:252139008" coordsize="47366,15060" o:gfxdata="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">
+                <v:shape id="_x0000_s1030" type="#_x0000_t202" style="position:absolute;left:2985;width:20555;height:2806;visibility:visible;mso-wrap-style:square;v-text-anchor:top" o:gfxdata="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" filled="f" stroked="f">
+                  <v:textbox>
+                    <w:txbxContent>
+                      <w:p>
+                        <w:pPr>
+                          <w:rPr>
+                            <w:lang w:val="en-US"/>
+                          </w:rPr>
+                        </w:pPr>
+                        <w:r>
+                          <w:fldChar w:fldCharType="begin"/>
+                        </w:r>
+                        <w:r>
+                          <w:instrText xml:space="preserve"> MERGEFIELD  cognome \* Upper  \* MERGEFORMAT </w:instrText>
+                        </w:r>
+                        <w:r>
+                          <w:fldChar w:fldCharType="separate"/>
+                        </w:r>
+                        <w:r>
+                          <w:rPr>
+                            <w:noProof/>
+                          </w:rPr>
+                          <w:t>«cognome»</w:t>
+                        </w:r>
+                        <w:r>
+                          <w:rPr>
+                            <w:noProof/>
+                          </w:rPr>
+                          <w:fldChar w:fldCharType="end"/>
+                        </w:r>
+                      </w:p>
+                    </w:txbxContent>
+                  </v:textbox>
+                </v:shape>
+                <v:shape id="_x0000_s1031" type="#_x0000_t202" style="position:absolute;left:26623;width:12319;height:2806;visibility:visible;mso-wrap-style:square;v-text-anchor:top" o:gfxdata="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" filled="f" stroked="f">
+                  <v:textbox>
+                    <w:txbxContent>
+                      <w:p>
+                        <w:pPr>
+                          <w:rPr>
+                            <w:lang w:val="en-US"/>
+                          </w:rPr>
+                        </w:pPr>
+                        <w:r>
+                          <w:fldChar w:fldCharType="begin"/>
+                        </w:r>
+                        <w:r>
+                          <w:instrText xml:space="preserve"> MERGEFIELD  nome \* Upper  \* MERGEFORMAT </w:instrText>
+                        </w:r>
+                        <w:r>
+                          <w:fldChar w:fldCharType="separate"/>
+                        </w:r>
+                        <w:r>
+                          <w:rPr>
+                            <w:noProof/>
+                          </w:rPr>
+                          <w:t>«nome»</w:t>
+                        </w:r>
+                        <w:r>
+                          <w:rPr>
+                            <w:noProof/>
+                          </w:rPr>
+                          <w:fldChar w:fldCharType="end"/>
+                        </w:r>
+                      </w:p>
+                    </w:txbxContent>
+                  </v:textbox>
+                </v:shape>
+                <v:shape id="_x0000_s1032" type="#_x0000_t202" style="position:absolute;left:4851;top:2799;width:21749;height:2806;visibility:visible;mso-wrap-style:square;v-text-anchor:top" o:gfxdata="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" filled="f" stroked="f">
+                  <v:textbox>
+                    <w:txbxContent>
+                      <w:p>
+                        <w:pPr>
+                          <w:rPr>
+                            <w:lang w:val="en-US"/>
+                          </w:rPr>
+                        </w:pPr>
+                        <w:r>
+                          <w:fldChar w:fldCharType="begin"/>
+                        </w:r>
+                        <w:r>
+                          <w:instrText xml:space="preserve"> MERGEFIELD  residenza \* Upper  \* MERGEFORMAT </w:instrText>
+                        </w:r>
+                        <w:r>
+                          <w:fldChar w:fldCharType="separate"/>
+                        </w:r>
+                        <w:r>
+                          <w:rPr>
+                            <w:noProof/>
+                          </w:rPr>
+                          <w:t>«residenza»</w:t>
+                        </w:r>
+                        <w:r>
+                          <w:rPr>
+                            <w:noProof/>
+                          </w:rPr>
+                          <w:fldChar w:fldCharType="end"/>
+                        </w:r>
+                      </w:p>
+                    </w:txbxContent>
+                  </v:textbox>
+                </v:shape>
+                <v:shape id="_x0000_s1033" type="#_x0000_t202" style="position:absolute;left:31164;top:2799;width:11455;height:2806;visibility:visible;mso-wrap-style:square;v-text-anchor:top" o:gfxdata="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" filled="f" stroked="f">
+                  <v:textbox>
+                    <w:txbxContent>
+                      <w:p>
+                        <w:pPr>
+                          <w:rPr>
+                            <w:lang w:val="en-US"/>
+                          </w:rPr>
+                        </w:pPr>
+                        <w:r>
+                          <w:fldChar w:fldCharType="begin"/>
+                        </w:r>
+                        <w:r>
+                          <w:instrText xml:space="preserve"> MERGEFIELD  cap \* Lower  \* MERGEFORMAT </w:instrText>
+                        </w:r>
+                        <w:r>
+                          <w:fldChar w:fldCharType="separate"/>
+                        </w:r>
+                        <w:r>
+                          <w:rPr>
+                            <w:noProof/>
+                          </w:rPr>
+                          <w:t>«cap»</w:t>
+                        </w:r>
+                        <w:r>
+                          <w:rPr>
+                            <w:noProof/>
+                          </w:rPr>
+                          <w:fldChar w:fldCharType="end"/>
+                        </w:r>
+                      </w:p>
+                    </w:txbxContent>
+                  </v:textbox>
+                </v:shape>
+                <v:shape id="_x0000_s1034" type="#_x0000_t202" style="position:absolute;top:4914;width:21183;height:2806;visibility:visible;mso-wrap-style:square;v-text-anchor:top" o:gfxdata="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" filled="f" stroked="f">
+                  <v:textbox>
+                    <w:txbxContent>
+                      <w:p>
+                        <w:pPr>
+                          <w:rPr>
+                            <w:lang w:val="en-US"/>
+                          </w:rPr>
+                        </w:pPr>
+                        <w:r>
+                          <w:fldChar w:fldCharType="begin"/>
+                        </w:r>
+                        <w:r>
+                          <w:instrText xml:space="preserve"> MERGEFIELD  </w:instrText>
+                        </w:r>
+                        <w:r>
+                          <w:instrText>indirizzo</w:instrText>
+                        </w:r>
+                        <w:r>
+                          <w:instrText xml:space="preserve"> \* Upper \* MERGEFORMAT </w:instrText>
+                        </w:r>
+                        <w:r>
+                          <w:fldChar w:fldCharType="separate"/>
+                        </w:r>
+                        <w:r>
+                          <w:rPr>
+                            <w:noProof/>
+                          </w:rPr>
+                          <w:t>«VIA»</w:t>
+                        </w:r>
+                        <w:r>
+                          <w:rPr>
+                            <w:noProof/>
+                          </w:rPr>
+                          <w:fldChar w:fldCharType="end"/>
+                        </w:r>
+                      </w:p>
+                    </w:txbxContent>
+                  </v:textbox>
+                </v:shape>
+                <v:shape id="_x0000_s1035" type="#_x0000_t202" style="position:absolute;left:30044;top:5038;width:16923;height:2807;visibility:visible;mso-wrap-style:square;v-text-anchor:top" o:gfxdata="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" filled="f" stroked="f">
+                  <v:textbox>
+                    <w:txbxContent>
+                      <w:p>
+                        <w:pPr>
+                          <w:rPr>
+                            <w:lang w:val="en-US"/>
+                          </w:rPr>
+                        </w:pPr>
+                        <w:r>
+                          <w:fldChar w:fldCharType="begin"/>
+                        </w:r>
+                        <w:r>
+                          <w:instrText xml:space="preserve"> MERGEFIELD  telefono \* Upper \* MERGEFORMAT </w:instrText>
+                        </w:r>
+                        <w:r>
+                          <w:fldChar w:fldCharType="separate"/>
+                        </w:r>
+                        <w:r>
+                          <w:rPr>
+                            <w:noProof/>
+                          </w:rPr>
+                          <w:t>«telefono»</w:t>
+                        </w:r>
+                        <w:r>
+                          <w:rPr>
+                            <w:noProof/>
+                          </w:rPr>
+                          <w:fldChar w:fldCharType="end"/>
+                        </w:r>
+                      </w:p>
+                    </w:txbxContent>
+                  </v:textbox>
+                </v:shape>
+                <v:shape id="_x0000_s1036" type="#_x0000_t202" style="position:absolute;left:1803;top:7340;width:19362;height:2724;visibility:visible;mso-wrap-style:square;v-text-anchor:top" o:gfxdata="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" filled="f" stroked="f">
+                  <v:textbox>
+                    <w:txbxContent>
+                      <w:p>
+                        <w:pPr>
+                          <w:rPr>
+                            <w:lang w:val="en-US"/>
+                          </w:rPr>
+                        </w:pPr>
+                        <w:r>
+                          <w:fldChar w:fldCharType="begin"/>
+                        </w:r>
+                        <w:r>
+                          <w:instrText xml:space="preserve"> MERGEFIELD  citta_di_nascita \* Upper  \* MERGEFORMAT </w:instrText>
+                        </w:r>
+                        <w:r>
+                          <w:fldChar w:fldCharType="separate"/>
+                        </w:r>
+                        <w:r>
+                          <w:rPr>
+                            <w:noProof/>
+                          </w:rPr>
+                          <w:t>«citta_di_nascita»</w:t>
+                        </w:r>
+                        <w:r>
+                          <w:rPr>
+                            <w:noProof/>
+                          </w:rPr>
+                          <w:fldChar w:fldCharType="end"/>
+                        </w:r>
+                      </w:p>
+                    </w:txbxContent>
+                  </v:textbox>
+                </v:shape>
+                <v:shape id="_x0000_s1037" type="#_x0000_t202" style="position:absolute;left:23575;top:7526;width:5220;height:2724;visibility:visible;mso-wrap-style:square;v-text-anchor:top" o:gfxdata="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" filled="f" stroked="f">
+                  <v:textbox>
+                    <w:txbxContent>
+                      <w:p>
+                        <w:pPr>
+                          <w:rPr>
+                            <w:lang w:val="en-US"/>
+                          </w:rPr>
+                        </w:pPr>
+                        <w:r>
+                          <w:fldChar w:fldCharType="begin"/>
+                        </w:r>
+                        <w:r>
+                          <w:instrText xml:space="preserve"> MERGEFIELD  provincia_di_nascita \* Upper  \* MERGEFORMAT </w:instrText>
+                        </w:r>
+                        <w:r>
+                          <w:fldChar w:fldCharType="separate"/>
+                        </w:r>
+                        <w:r>
+                          <w:rPr>
+                            <w:noProof/>
+                          </w:rPr>
+                          <w:t>«provincia_di_nascita»</w:t>
+                        </w:r>
+                        <w:r>
+                          <w:rPr>
+                            <w:noProof/>
+                          </w:rPr>
+                          <w:fldChar w:fldCharType="end"/>
+                        </w:r>
+                      </w:p>
+                    </w:txbxContent>
+                  </v:textbox>
+                </v:shape>
+                <v:shape id="_x0000_s1038" type="#_x0000_t202" style="position:absolute;left:30791;top:7402;width:14592;height:2806;visibility:visible;mso-wrap-style:square;v-text-anchor:top" o:gfxdata="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" filled="f" stroked="f">
+                  <v:textbox>
+                    <w:txbxContent>
+                      <w:p>
+                        <w:pPr>
+                          <w:rPr>
+                            <w:lang w:val="en-US"/>
+                          </w:rPr>
+                        </w:pPr>
+                        <w:r>
+                          <w:fldChar w:fldCharType="begin"/>
+                        </w:r>
+                        <w:r>
+                          <w:instrText xml:space="preserve"> MERGEFIELD  data_di_nascita \* Upper  \* MERGEFORMAT </w:instrText>
+                        </w:r>
+                        <w:r>
+                          <w:fldChar w:fldCharType="separate"/>
+                        </w:r>
+                        <w:r>
+                          <w:rPr>
+                            <w:noProof/>
+                          </w:rPr>
+                          <w:t>«data_di_nascita»</w:t>
+                        </w:r>
+                        <w:r>
+                          <w:rPr>
+                            <w:noProof/>
+                          </w:rPr>
+                          <w:fldChar w:fldCharType="end"/>
+                        </w:r>
+                      </w:p>
+                    </w:txbxContent>
+                  </v:textbox>
+                </v:shape>
+                <v:shape id="_x0000_s1039" type="#_x0000_t202" style="position:absolute;left:2923;top:9703;width:17602;height:2807;visibility:visible;mso-wrap-style:square;v-text-anchor:top" o:gfxdata="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" filled="f" stroked="f">
+                  <v:textbox>
+                    <w:txbxContent>
+                      <w:p>
+                        <w:pPr>
+                          <w:rPr>
+                            <w:lang w:val="en-US"/>
+                          </w:rPr>
+                        </w:pPr>
+                        <w:r>
+                          <w:fldChar w:fldCharType="begin"/>
+                        </w:r>
+                        <w:r>
+                          <w:instrText xml:space="preserve"> MERGEFIELD  codice_fiscale \* Upper \* MERGEFORMAT </w:instrText>
+                        </w:r>
+                        <w:r>
+                          <w:fldChar w:fldCharType="separate"/>
+                        </w:r>
+                        <w:r>
+                          <w:rPr>
+                            <w:noProof/>
+                          </w:rPr>
+                          <w:t>«codice_fiscale»</w:t>
+                        </w:r>
+                        <w:r>
+                          <w:rPr>
+                            <w:noProof/>
+                          </w:rPr>
+                          <w:fldChar w:fldCharType="end"/>
+                        </w:r>
+                      </w:p>
+                    </w:txbxContent>
+                  </v:textbox>
+                </v:shape>
+                <v:shape id="_x0000_s1040" type="#_x0000_t202" style="position:absolute;left:25503;top:10014;width:21863;height:2807;visibility:visible;mso-wrap-style:square;v-text-anchor:top" o:gfxdata="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" filled="f" stroked="f">
+                  <v:textbox>
+                    <w:txbxContent>
+                      <w:p>
+                        <w:pPr>
+                          <w:rPr>
+                            <w:lang w:val="en-US"/>
+                          </w:rPr>
+                        </w:pPr>
+                        <w:r>
+                          <w:fldChar w:fldCharType="begin"/>
+                        </w:r>
+                        <w:r>
+                          <w:instrText xml:space="preserve"> MERGEFIELD  email \* Upper\* MERGEFORMAT </w:instrText>
+                        </w:r>
+                        <w:r>
+                          <w:fldChar w:fldCharType="separate"/>
+                        </w:r>
+                        <w:r>
+                          <w:rPr>
+                            <w:noProof/>
+                          </w:rPr>
+                          <w:t>«email»</w:t>
+                        </w:r>
+                        <w:r>
+                          <w:rPr>
+                            <w:noProof/>
+                          </w:rPr>
+                          <w:fldChar w:fldCharType="end"/>
+                        </w:r>
+                      </w:p>
+                    </w:txbxContent>
+                  </v:textbox>
+                </v:shape>
+                <v:shape id="_x0000_s1041" type="#_x0000_t202" style="position:absolute;left:4043;top:12192;width:17659;height:2806;visibility:visible;mso-wrap-style:square;v-text-anchor:top" o:gfxdata="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" filled="f" stroked="f">
+                  <v:textbox>
+                    <w:txbxContent>
+                      <w:p>
+                        <w:pPr>
+                          <w:rPr>
+                            <w:lang w:val="en-US"/>
+                          </w:rPr>
+                        </w:pPr>
+                        <w:r>
+                          <w:fldChar w:fldCharType="begin"/>
+                        </w:r>
+                        <w:r>
+                          <w:instrText xml:space="preserve"> MERGEFIELD  professione \* Upper  \* MERGEFORMAT </w:instrText>
+                        </w:r>
+                        <w:r>
+                          <w:fldChar w:fldCharType="separate"/>
+                        </w:r>
+                        <w:r>
+                          <w:rPr>
+                            <w:noProof/>
+                          </w:rPr>
+                          <w:t>«professione»</w:t>
+                        </w:r>
+                        <w:r>
+                          <w:rPr>
+                            <w:noProof/>
+                          </w:rPr>
+                          <w:fldChar w:fldCharType="end"/>
+                        </w:r>
+                      </w:p>
+                    </w:txbxContent>
+                  </v:textbox>
+                </v:shape>
+                <v:shape id="_x0000_s1042" type="#_x0000_t202" style="position:absolute;left:28116;top:12254;width:17716;height:2806;visibility:visible;mso-wrap-style:square;v-text-anchor:top" o:gfxdata="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" filled="f" stroked="f">
+                  <v:textbox>
+                    <w:txbxContent>
+                      <w:p>
+                        <w:pPr>
+                          <w:rPr>
+                            <w:lang w:val="en-US"/>
+                          </w:rPr>
+                        </w:pPr>
+                        <w:r>
+                          <w:fldChar w:fldCharType="begin"/>
+                        </w:r>
+                        <w:r>
+                          <w:instrText xml:space="preserve"> MERGEFIELD  documento_di_riconoscimento \* Upper  \* MERGEFORMAT </w:instrText>
+                        </w:r>
+                        <w:r>
+                          <w:fldChar w:fldCharType="separate"/>
+                        </w:r>
+                        <w:r>
+                          <w:rPr>
+                            <w:noProof/>
+                          </w:rPr>
+                          <w:t>«documento_di_riconoscimento»</w:t>
+                        </w:r>
+                        <w:r>
+                          <w:rPr>
+                            <w:noProof/>
+                          </w:rPr>
+                          <w:fldChar w:fldCharType="end"/>
+                        </w:r>
+                      </w:p>
+                    </w:txbxContent>
+                  </v:textbox>
+                </v:shape>
+                <v:shape id="_x0000_s1043" type="#_x0000_t202" style="position:absolute;left:23575;top:4914;width:5505;height:2806;visibility:visible;mso-wrap-style:square;v-text-anchor:top" o:gfxdata="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" filled="f" stroked="f">
+                  <v:textbox>
+                    <w:txbxContent>
+                      <w:p>
+                        <w:pPr>
+                          <w:rPr>
+                            <w:lang w:val="en-US"/>
+                          </w:rPr>
+                        </w:pPr>
+                        <w:r>
+                          <w:fldChar w:fldCharType="begin"/>
+                        </w:r>
+                        <w:r>
+                          <w:instrText xml:space="preserve"> MERGEFIELD  numero_civico \* Upper  \* MERGEFORMAT </w:instrText>
+                        </w:r>
+                        <w:r>
+                          <w:fldChar w:fldCharType="separate"/>
+                        </w:r>
+                        <w:r>
+                          <w:rPr>
+                            <w:noProof/>
+                          </w:rPr>
+                          <w:t>«NUMERO_CIVICO»</w:t>
+                        </w:r>
+                        <w:r>
+                          <w:rPr>
+                            <w:noProof/>
+                          </w:rPr>
+                          <w:fldChar w:fldCharType="end"/>
+                        </w:r>
+                      </w:p>
+                    </w:txbxContent>
+                  </v:textbox>
+                </v:shape>
+                <w10:wrap type="square"/>
+              </v:group>
             </w:pict>
           </mc:Fallback>
         </mc:AlternateContent>
@@ -700,28 +2224,23 @@
       </w:pPr>
       <w:r>
         <w:rPr>
-          <w:rFonts w:ascii="Arial Narrow" w:hAnsi="Arial Narrow"/>
-          <w:b/>
-          <w:bCs/>
           <w:noProof/>
-          <w:sz w:val="16"/>
-          <w:szCs w:val="16"/>
         </w:rPr>
         <mc:AlternateContent>
           <mc:Choice Requires="wps">
             <w:drawing>
-              <wp:anchor distT="45720" distB="45720" distL="114300" distR="114300" simplePos="0" relativeHeight="252106240" behindDoc="0" locked="0" layoutInCell="1" allowOverlap="1" wp14:anchorId="5E6A74B7" wp14:editId="350C7B67">
+              <wp:anchor distT="0" distB="0" distL="114300" distR="114300" simplePos="0" relativeHeight="252136960" behindDoc="1" locked="0" layoutInCell="1" allowOverlap="1" wp14:anchorId="7B04F0AA" wp14:editId="07919B6E">
                 <wp:simplePos x="0" y="0"/>
                 <wp:positionH relativeFrom="column">
-                  <wp:posOffset>2725420</wp:posOffset>
+                  <wp:posOffset>0</wp:posOffset>
                 </wp:positionH>
                 <wp:positionV relativeFrom="paragraph">
-                  <wp:posOffset>523875</wp:posOffset>
+                  <wp:posOffset>-635</wp:posOffset>
                 </wp:positionV>
-                <wp:extent cx="550545" cy="280670"/>
+                <wp:extent cx="6858000" cy="2378075"/>
                 <wp:effectExtent l="0" t="0" r="0" b="0"/>
                 <wp:wrapNone/>
-                <wp:docPr id="22" name="Text Box 2"/>
+                <wp:docPr id="13" name="Text Box 4"/>
                 <wp:cNvGraphicFramePr>
                   <a:graphicFrameLocks xmlns:a="http://schemas.openxmlformats.org/drawingml/2006/main"/>
                 </wp:cNvGraphicFramePr>
@@ -734,1964 +2253,7 @@
                       <wps:spPr bwMode="auto">
                         <a:xfrm>
                           <a:off x="0" y="0"/>
-                          <a:ext cx="550545" cy="280670"/>
-                        </a:xfrm>
-                        <a:prstGeom prst="rect">
-                          <a:avLst/>
-                        </a:prstGeom>
-                        <a:noFill/>
-                        <a:ln>
-                          <a:noFill/>
-                        </a:ln>
-                        <a:extLst>
-                          <a:ext uri="{909E8E84-426E-40DD-AFC4-6F175D3DCCD1}">
-                            <a14:hiddenFill xmlns:a14="http://schemas.microsoft.com/office/drawing/2010/main">
-                              <a:solidFill>
-                                <a:srgbClr val="FFFFFF"/>
-                              </a:solidFill>
-                            </a14:hiddenFill>
-                          </a:ext>
-                          <a:ext uri="{91240B29-F687-4F45-9708-019B960494DF}">
-                            <a14:hiddenLine xmlns:a14="http://schemas.microsoft.com/office/drawing/2010/main" w="9525">
-                              <a:solidFill>
-                                <a:srgbClr val="000000"/>
-                              </a:solidFill>
-                              <a:miter lim="800000"/>
-                              <a:headEnd/>
-                              <a:tailEnd/>
-                            </a14:hiddenLine>
-                          </a:ext>
-                        </a:extLst>
-                      </wps:spPr>
-                      <wps:txbx>
-                        <w:txbxContent>
-                          <w:p>
-                            <w:pPr>
-                              <w:rPr>
-                                <w:lang w:val="en-US"/>
-                              </w:rPr>
-                            </w:pPr>
-                            <w:fldSimple w:instr=" MERGEFIELD  numero_civico \* Upper  \* MERGEFORMAT ">
-                              <w:r>
-                                <w:rPr>
-                                  <w:noProof/>
-                                </w:rPr>
-                                <w:t>«NUMERO_CIVICO»</w:t>
-                              </w:r>
-                            </w:fldSimple>
-                          </w:p>
-                        </w:txbxContent>
-                      </wps:txbx>
-                      <wps:bodyPr rot="0" vert="horz" wrap="square" lIns="91440" tIns="45720" rIns="91440" bIns="45720" anchor="t" anchorCtr="0" upright="1">
-                        <a:noAutofit/>
-                      </wps:bodyPr>
-                    </wps:wsp>
-                  </a:graphicData>
-                </a:graphic>
-                <wp14:sizeRelH relativeFrom="margin">
-                  <wp14:pctWidth>0</wp14:pctWidth>
-                </wp14:sizeRelH>
-                <wp14:sizeRelV relativeFrom="margin">
-                  <wp14:pctHeight>0</wp14:pctHeight>
-                </wp14:sizeRelV>
-              </wp:anchor>
-            </w:drawing>
-          </mc:Choice>
-          <mc:Fallback>
-            <w:pict>
-              <v:shapetype w14:anchorId="5E6A74B7" id="_x0000_t202" coordsize="21600,21600" o:spt="202" path="m,l,21600r21600,l21600,xe">
-                <v:stroke joinstyle="miter"/>
-                <v:path gradientshapeok="t" o:connecttype="rect"/>
-              </v:shapetype>
-              <v:shape id="Text Box 2" o:spid="_x0000_s1029" type="#_x0000_t202" style="position:absolute;left:0;text-align:left;margin-left:214.6pt;margin-top:41.25pt;width:43.35pt;height:22.1pt;z-index:252106240;visibility:visible;mso-wrap-style:square;mso-width-percent:0;mso-height-percent:0;mso-wrap-distance-left:9pt;mso-wrap-distance-top:3.6pt;mso-wrap-distance-right:9pt;mso-wrap-distance-bottom:3.6pt;mso-position-horizontal:absolute;mso-position-horizontal-relative:text;mso-position-vertical:absolute;mso-position-vertical-relative:text;mso-width-percent:0;mso-height-percent:0;mso-width-relative:margin;mso-height-relative:margin;v-text-anchor:top" o:gfxdata="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" filled="f" stroked="f">
-                <v:textbox>
-                  <w:txbxContent>
-                    <w:p>
-                      <w:pPr>
-                        <w:rPr>
-                          <w:lang w:val="en-US"/>
-                        </w:rPr>
-                      </w:pPr>
-                      <w:fldSimple w:instr=" MERGEFIELD  numero_civico \* Upper  \* MERGEFORMAT ">
-                        <w:r>
-                          <w:rPr>
-                            <w:noProof/>
-                          </w:rPr>
-                          <w:t>«NUMERO_CIVICO»</w:t>
-                        </w:r>
-                      </w:fldSimple>
-                    </w:p>
-                  </w:txbxContent>
-                </v:textbox>
-              </v:shape>
-            </w:pict>
-          </mc:Fallback>
-        </mc:AlternateContent>
-      </w:r>
-      <w:r>
-        <w:rPr>
-          <w:rFonts w:ascii="Arial Narrow" w:hAnsi="Arial Narrow"/>
-          <w:b/>
-          <w:bCs/>
-          <w:noProof/>
-          <w:sz w:val="16"/>
-          <w:szCs w:val="16"/>
-        </w:rPr>
-        <mc:AlternateContent>
-          <mc:Choice Requires="wps">
-            <w:drawing>
-              <wp:anchor distT="45720" distB="45720" distL="114300" distR="114300" simplePos="0" relativeHeight="252041728" behindDoc="0" locked="0" layoutInCell="1" allowOverlap="1" wp14:anchorId="08136020" wp14:editId="6A5B6C83">
-                <wp:simplePos x="0" y="0"/>
-                <wp:positionH relativeFrom="column">
-                  <wp:posOffset>3180080</wp:posOffset>
-                </wp:positionH>
-                <wp:positionV relativeFrom="paragraph">
-                  <wp:posOffset>1256665</wp:posOffset>
-                </wp:positionV>
-                <wp:extent cx="1771650" cy="280670"/>
-                <wp:effectExtent l="0" t="0" r="0" b="0"/>
-                <wp:wrapNone/>
-                <wp:docPr id="18" name="Text Box 2"/>
-                <wp:cNvGraphicFramePr>
-                  <a:graphicFrameLocks xmlns:a="http://schemas.openxmlformats.org/drawingml/2006/main"/>
-                </wp:cNvGraphicFramePr>
-                <a:graphic xmlns:a="http://schemas.openxmlformats.org/drawingml/2006/main">
-                  <a:graphicData uri="http://schemas.microsoft.com/office/word/2010/wordprocessingShape">
-                    <wps:wsp>
-                      <wps:cNvSpPr txBox="1">
-                        <a:spLocks noChangeArrowheads="1"/>
-                      </wps:cNvSpPr>
-                      <wps:spPr bwMode="auto">
-                        <a:xfrm>
-                          <a:off x="0" y="0"/>
-                          <a:ext cx="1771650" cy="280670"/>
-                        </a:xfrm>
-                        <a:prstGeom prst="rect">
-                          <a:avLst/>
-                        </a:prstGeom>
-                        <a:noFill/>
-                        <a:ln>
-                          <a:noFill/>
-                        </a:ln>
-                        <a:extLst>
-                          <a:ext uri="{909E8E84-426E-40DD-AFC4-6F175D3DCCD1}">
-                            <a14:hiddenFill xmlns:a14="http://schemas.microsoft.com/office/drawing/2010/main">
-                              <a:solidFill>
-                                <a:srgbClr val="FFFFFF"/>
-                              </a:solidFill>
-                            </a14:hiddenFill>
-                          </a:ext>
-                          <a:ext uri="{91240B29-F687-4F45-9708-019B960494DF}">
-                            <a14:hiddenLine xmlns:a14="http://schemas.microsoft.com/office/drawing/2010/main" w="9525">
-                              <a:solidFill>
-                                <a:srgbClr val="000000"/>
-                              </a:solidFill>
-                              <a:miter lim="800000"/>
-                              <a:headEnd/>
-                              <a:tailEnd/>
-                            </a14:hiddenLine>
-                          </a:ext>
-                        </a:extLst>
-                      </wps:spPr>
-                      <wps:txbx>
-                        <w:txbxContent>
-                          <w:p>
-                            <w:pPr>
-                              <w:rPr>
-                                <w:lang w:val="en-US"/>
-                              </w:rPr>
-                            </w:pPr>
-                            <w:fldSimple w:instr=" MERGEFIELD  documento_di_riconoscimento \* Upper  \* MERGEFORMAT ">
-                              <w:r>
-                                <w:rPr>
-                                  <w:noProof/>
-                                </w:rPr>
-                                <w:t>«documento_di_riconoscimento»</w:t>
-                              </w:r>
-                            </w:fldSimple>
-                          </w:p>
-                        </w:txbxContent>
-                      </wps:txbx>
-                      <wps:bodyPr rot="0" vert="horz" wrap="square" lIns="91440" tIns="45720" rIns="91440" bIns="45720" anchor="t" anchorCtr="0" upright="1">
-                        <a:noAutofit/>
-                      </wps:bodyPr>
-                    </wps:wsp>
-                  </a:graphicData>
-                </a:graphic>
-                <wp14:sizeRelH relativeFrom="margin">
-                  <wp14:pctWidth>0</wp14:pctWidth>
-                </wp14:sizeRelH>
-                <wp14:sizeRelV relativeFrom="margin">
-                  <wp14:pctHeight>0</wp14:pctHeight>
-                </wp14:sizeRelV>
-              </wp:anchor>
-            </w:drawing>
-          </mc:Choice>
-          <mc:Fallback>
-            <w:pict>
-              <v:shape w14:anchorId="08136020" id="_x0000_s1030" type="#_x0000_t202" style="position:absolute;left:0;text-align:left;margin-left:250.4pt;margin-top:98.95pt;width:139.5pt;height:22.1pt;z-index:252041728;visibility:visible;mso-wrap-style:square;mso-width-percent:0;mso-height-percent:0;mso-wrap-distance-left:9pt;mso-wrap-distance-top:3.6pt;mso-wrap-distance-right:9pt;mso-wrap-distance-bottom:3.6pt;mso-position-horizontal:absolute;mso-position-horizontal-relative:text;mso-position-vertical:absolute;mso-position-vertical-relative:text;mso-width-percent:0;mso-height-percent:0;mso-width-relative:margin;mso-height-relative:margin;v-text-anchor:top" o:gfxdata="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" filled="f" stroked="f">
-                <v:textbox>
-                  <w:txbxContent>
-                    <w:p>
-                      <w:pPr>
-                        <w:rPr>
-                          <w:lang w:val="en-US"/>
-                        </w:rPr>
-                      </w:pPr>
-                      <w:r>
-                        <w:fldChar w:fldCharType="begin"/>
-                      </w:r>
-                      <w:r>
-                        <w:instrText xml:space="preserve"> MERGEFIELD  documento_di_riconoscimento \* Upper  \* MERGEFORMAT </w:instrText>
-                      </w:r>
-                      <w:r>
-                        <w:fldChar w:fldCharType="separate"/>
-                      </w:r>
-                      <w:r>
-                        <w:rPr>
-                          <w:noProof/>
-                        </w:rPr>
-                        <w:t>«documento_di_riconoscimento»</w:t>
-                      </w:r>
-                      <w:r>
-                        <w:rPr>
-                          <w:noProof/>
-                        </w:rPr>
-                        <w:fldChar w:fldCharType="end"/>
-                      </w:r>
-                    </w:p>
-                  </w:txbxContent>
-                </v:textbox>
-              </v:shape>
-            </w:pict>
-          </mc:Fallback>
-        </mc:AlternateContent>
-      </w:r>
-      <w:r>
-        <w:rPr>
-          <w:rFonts w:ascii="Arial Narrow" w:hAnsi="Arial Narrow"/>
-          <w:b/>
-          <w:bCs/>
-          <w:noProof/>
-          <w:sz w:val="16"/>
-          <w:szCs w:val="16"/>
-        </w:rPr>
-        <mc:AlternateContent>
-          <mc:Choice Requires="wps">
-            <w:drawing>
-              <wp:anchor distT="45720" distB="45720" distL="114300" distR="114300" simplePos="0" relativeHeight="251977216" behindDoc="0" locked="0" layoutInCell="1" allowOverlap="1" wp14:anchorId="43673712" wp14:editId="69B87D09">
-                <wp:simplePos x="0" y="0"/>
-                <wp:positionH relativeFrom="column">
-                  <wp:posOffset>772160</wp:posOffset>
-                </wp:positionH>
-                <wp:positionV relativeFrom="paragraph">
-                  <wp:posOffset>1250950</wp:posOffset>
-                </wp:positionV>
-                <wp:extent cx="1765935" cy="280670"/>
-                <wp:effectExtent l="0" t="0" r="0" b="0"/>
-                <wp:wrapNone/>
-                <wp:docPr id="15" name="Text Box 2"/>
-                <wp:cNvGraphicFramePr>
-                  <a:graphicFrameLocks xmlns:a="http://schemas.openxmlformats.org/drawingml/2006/main"/>
-                </wp:cNvGraphicFramePr>
-                <a:graphic xmlns:a="http://schemas.openxmlformats.org/drawingml/2006/main">
-                  <a:graphicData uri="http://schemas.microsoft.com/office/word/2010/wordprocessingShape">
-                    <wps:wsp>
-                      <wps:cNvSpPr txBox="1">
-                        <a:spLocks noChangeArrowheads="1"/>
-                      </wps:cNvSpPr>
-                      <wps:spPr bwMode="auto">
-                        <a:xfrm>
-                          <a:off x="0" y="0"/>
-                          <a:ext cx="1765935" cy="280670"/>
-                        </a:xfrm>
-                        <a:prstGeom prst="rect">
-                          <a:avLst/>
-                        </a:prstGeom>
-                        <a:noFill/>
-                        <a:ln>
-                          <a:noFill/>
-                        </a:ln>
-                        <a:extLst>
-                          <a:ext uri="{909E8E84-426E-40DD-AFC4-6F175D3DCCD1}">
-                            <a14:hiddenFill xmlns:a14="http://schemas.microsoft.com/office/drawing/2010/main">
-                              <a:solidFill>
-                                <a:srgbClr val="FFFFFF"/>
-                              </a:solidFill>
-                            </a14:hiddenFill>
-                          </a:ext>
-                          <a:ext uri="{91240B29-F687-4F45-9708-019B960494DF}">
-                            <a14:hiddenLine xmlns:a14="http://schemas.microsoft.com/office/drawing/2010/main" w="9525">
-                              <a:solidFill>
-                                <a:srgbClr val="000000"/>
-                              </a:solidFill>
-                              <a:miter lim="800000"/>
-                              <a:headEnd/>
-                              <a:tailEnd/>
-                            </a14:hiddenLine>
-                          </a:ext>
-                        </a:extLst>
-                      </wps:spPr>
-                      <wps:txbx>
-                        <w:txbxContent>
-                          <w:p>
-                            <w:pPr>
-                              <w:rPr>
-                                <w:lang w:val="en-US"/>
-                              </w:rPr>
-                            </w:pPr>
-                            <w:fldSimple w:instr=" MERGEFIELD  professione \* Upper  \* MERGEFORMAT ">
-                              <w:r>
-                                <w:rPr>
-                                  <w:noProof/>
-                                </w:rPr>
-                                <w:t>«professione»</w:t>
-                              </w:r>
-                            </w:fldSimple>
-                          </w:p>
-                        </w:txbxContent>
-                      </wps:txbx>
-                      <wps:bodyPr rot="0" vert="horz" wrap="square" lIns="91440" tIns="45720" rIns="91440" bIns="45720" anchor="t" anchorCtr="0" upright="1">
-                        <a:noAutofit/>
-                      </wps:bodyPr>
-                    </wps:wsp>
-                  </a:graphicData>
-                </a:graphic>
-                <wp14:sizeRelH relativeFrom="margin">
-                  <wp14:pctWidth>0</wp14:pctWidth>
-                </wp14:sizeRelH>
-                <wp14:sizeRelV relativeFrom="margin">
-                  <wp14:pctHeight>0</wp14:pctHeight>
-                </wp14:sizeRelV>
-              </wp:anchor>
-            </w:drawing>
-          </mc:Choice>
-          <mc:Fallback>
-            <w:pict>
-              <v:shape w14:anchorId="43673712" id="_x0000_s1031" type="#_x0000_t202" style="position:absolute;left:0;text-align:left;margin-left:60.8pt;margin-top:98.5pt;width:139.05pt;height:22.1pt;z-index:251977216;visibility:visible;mso-wrap-style:square;mso-width-percent:0;mso-height-percent:0;mso-wrap-distance-left:9pt;mso-wrap-distance-top:3.6pt;mso-wrap-distance-right:9pt;mso-wrap-distance-bottom:3.6pt;mso-position-horizontal:absolute;mso-position-horizontal-relative:text;mso-position-vertical:absolute;mso-position-vertical-relative:text;mso-width-percent:0;mso-height-percent:0;mso-width-relative:margin;mso-height-relative:margin;v-text-anchor:top" o:gfxdata="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" filled="f" stroked="f">
-                <v:textbox>
-                  <w:txbxContent>
-                    <w:p>
-                      <w:pPr>
-                        <w:rPr>
-                          <w:lang w:val="en-US"/>
-                        </w:rPr>
-                      </w:pPr>
-                      <w:r>
-                        <w:fldChar w:fldCharType="begin"/>
-                      </w:r>
-                      <w:r>
-                        <w:instrText xml:space="preserve"> MERGEFIELD  professione \* Upper  \* MERGEFORMAT </w:instrText>
-                      </w:r>
-                      <w:r>
-                        <w:fldChar w:fldCharType="separate"/>
-                      </w:r>
-                      <w:r>
-                        <w:rPr>
-                          <w:noProof/>
-                        </w:rPr>
-                        <w:t>«professione»</w:t>
-                      </w:r>
-                      <w:r>
-                        <w:rPr>
-                          <w:noProof/>
-                        </w:rPr>
-                        <w:fldChar w:fldCharType="end"/>
-                      </w:r>
-                    </w:p>
-                  </w:txbxContent>
-                </v:textbox>
-              </v:shape>
-            </w:pict>
-          </mc:Fallback>
-        </mc:AlternateContent>
-      </w:r>
-      <w:r>
-        <w:rPr>
-          <w:rFonts w:ascii="Arial Narrow" w:hAnsi="Arial Narrow"/>
-          <w:b/>
-          <w:bCs/>
-          <w:noProof/>
-          <w:sz w:val="16"/>
-          <w:szCs w:val="16"/>
-        </w:rPr>
-        <mc:AlternateContent>
-          <mc:Choice Requires="wps">
-            <w:drawing>
-              <wp:anchor distT="45720" distB="45720" distL="114300" distR="114300" simplePos="0" relativeHeight="251912704" behindDoc="0" locked="0" layoutInCell="1" allowOverlap="1" wp14:anchorId="6DF0AB4F" wp14:editId="44E8EE7C">
-                <wp:simplePos x="0" y="0"/>
-                <wp:positionH relativeFrom="column">
-                  <wp:posOffset>2919095</wp:posOffset>
-                </wp:positionH>
-                <wp:positionV relativeFrom="paragraph">
-                  <wp:posOffset>1029335</wp:posOffset>
-                </wp:positionV>
-                <wp:extent cx="2186305" cy="280670"/>
-                <wp:effectExtent l="0" t="0" r="0" b="0"/>
-                <wp:wrapNone/>
-                <wp:docPr id="14" name="Text Box 2"/>
-                <wp:cNvGraphicFramePr>
-                  <a:graphicFrameLocks xmlns:a="http://schemas.openxmlformats.org/drawingml/2006/main"/>
-                </wp:cNvGraphicFramePr>
-                <a:graphic xmlns:a="http://schemas.openxmlformats.org/drawingml/2006/main">
-                  <a:graphicData uri="http://schemas.microsoft.com/office/word/2010/wordprocessingShape">
-                    <wps:wsp>
-                      <wps:cNvSpPr txBox="1">
-                        <a:spLocks noChangeArrowheads="1"/>
-                      </wps:cNvSpPr>
-                      <wps:spPr bwMode="auto">
-                        <a:xfrm>
-                          <a:off x="0" y="0"/>
-                          <a:ext cx="2186305" cy="280670"/>
-                        </a:xfrm>
-                        <a:prstGeom prst="rect">
-                          <a:avLst/>
-                        </a:prstGeom>
-                        <a:noFill/>
-                        <a:ln>
-                          <a:noFill/>
-                        </a:ln>
-                        <a:extLst>
-                          <a:ext uri="{909E8E84-426E-40DD-AFC4-6F175D3DCCD1}">
-                            <a14:hiddenFill xmlns:a14="http://schemas.microsoft.com/office/drawing/2010/main">
-                              <a:solidFill>
-                                <a:srgbClr val="FFFFFF"/>
-                              </a:solidFill>
-                            </a14:hiddenFill>
-                          </a:ext>
-                          <a:ext uri="{91240B29-F687-4F45-9708-019B960494DF}">
-                            <a14:hiddenLine xmlns:a14="http://schemas.microsoft.com/office/drawing/2010/main" w="9525">
-                              <a:solidFill>
-                                <a:srgbClr val="000000"/>
-                              </a:solidFill>
-                              <a:miter lim="800000"/>
-                              <a:headEnd/>
-                              <a:tailEnd/>
-                            </a14:hiddenLine>
-                          </a:ext>
-                        </a:extLst>
-                      </wps:spPr>
-                      <wps:txbx>
-                        <w:txbxContent>
-                          <w:p>
-                            <w:pPr>
-                              <w:rPr>
-                                <w:lang w:val="en-US"/>
-                              </w:rPr>
-                            </w:pPr>
-                            <w:fldSimple w:instr=" MERGEFIELD  email \* Upper\* MERGEFORMAT ">
-                              <w:r>
-                                <w:rPr>
-                                  <w:noProof/>
-                                </w:rPr>
-                                <w:t>«email»</w:t>
-                              </w:r>
-                            </w:fldSimple>
-                          </w:p>
-                        </w:txbxContent>
-                      </wps:txbx>
-                      <wps:bodyPr rot="0" vert="horz" wrap="square" lIns="91440" tIns="45720" rIns="91440" bIns="45720" anchor="t" anchorCtr="0" upright="1">
-                        <a:noAutofit/>
-                      </wps:bodyPr>
-                    </wps:wsp>
-                  </a:graphicData>
-                </a:graphic>
-                <wp14:sizeRelH relativeFrom="margin">
-                  <wp14:pctWidth>0</wp14:pctWidth>
-                </wp14:sizeRelH>
-                <wp14:sizeRelV relativeFrom="margin">
-                  <wp14:pctHeight>0</wp14:pctHeight>
-                </wp14:sizeRelV>
-              </wp:anchor>
-            </w:drawing>
-          </mc:Choice>
-          <mc:Fallback>
-            <w:pict>
-              <v:shape w14:anchorId="6DF0AB4F" id="_x0000_s1032" type="#_x0000_t202" style="position:absolute;left:0;text-align:left;margin-left:229.85pt;margin-top:81.05pt;width:172.15pt;height:22.1pt;z-index:251912704;visibility:visible;mso-wrap-style:square;mso-width-percent:0;mso-height-percent:0;mso-wrap-distance-left:9pt;mso-wrap-distance-top:3.6pt;mso-wrap-distance-right:9pt;mso-wrap-distance-bottom:3.6pt;mso-position-horizontal:absolute;mso-position-horizontal-relative:text;mso-position-vertical:absolute;mso-position-vertical-relative:text;mso-width-percent:0;mso-height-percent:0;mso-width-relative:margin;mso-height-relative:margin;v-text-anchor:top" o:gfxdata="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" filled="f" stroked="f">
-                <v:textbox>
-                  <w:txbxContent>
-                    <w:p>
-                      <w:pPr>
-                        <w:rPr>
-                          <w:lang w:val="en-US"/>
-                        </w:rPr>
-                      </w:pPr>
-                      <w:r>
-                        <w:fldChar w:fldCharType="begin"/>
-                      </w:r>
-                      <w:r>
-                        <w:instrText xml:space="preserve"> MERGEFIELD  email \* Upper\* MERGEFORMAT </w:instrText>
-                      </w:r>
-                      <w:r>
-                        <w:fldChar w:fldCharType="separate"/>
-                      </w:r>
-                      <w:r>
-                        <w:rPr>
-                          <w:noProof/>
-                        </w:rPr>
-                        <w:t>«email»</w:t>
-                      </w:r>
-                      <w:r>
-                        <w:rPr>
-                          <w:noProof/>
-                        </w:rPr>
-                        <w:fldChar w:fldCharType="end"/>
-                      </w:r>
-                    </w:p>
-                  </w:txbxContent>
-                </v:textbox>
-              </v:shape>
-            </w:pict>
-          </mc:Fallback>
-        </mc:AlternateContent>
-      </w:r>
-      <w:r>
-        <w:rPr>
-          <w:rFonts w:ascii="Arial Narrow" w:hAnsi="Arial Narrow"/>
-          <w:b/>
-          <w:bCs/>
-          <w:noProof/>
-          <w:sz w:val="16"/>
-          <w:szCs w:val="16"/>
-        </w:rPr>
-        <mc:AlternateContent>
-          <mc:Choice Requires="wps">
-            <w:drawing>
-              <wp:anchor distT="45720" distB="45720" distL="114300" distR="114300" simplePos="0" relativeHeight="251848192" behindDoc="0" locked="0" layoutInCell="1" allowOverlap="1" wp14:anchorId="36073B74" wp14:editId="4E8094CD">
-                <wp:simplePos x="0" y="0"/>
-                <wp:positionH relativeFrom="column">
-                  <wp:posOffset>664210</wp:posOffset>
-                </wp:positionH>
-                <wp:positionV relativeFrom="paragraph">
-                  <wp:posOffset>1000760</wp:posOffset>
-                </wp:positionV>
-                <wp:extent cx="1760220" cy="280670"/>
-                <wp:effectExtent l="0" t="0" r="0" b="0"/>
-                <wp:wrapNone/>
-                <wp:docPr id="13" name="Text Box 2"/>
-                <wp:cNvGraphicFramePr>
-                  <a:graphicFrameLocks xmlns:a="http://schemas.openxmlformats.org/drawingml/2006/main"/>
-                </wp:cNvGraphicFramePr>
-                <a:graphic xmlns:a="http://schemas.openxmlformats.org/drawingml/2006/main">
-                  <a:graphicData uri="http://schemas.microsoft.com/office/word/2010/wordprocessingShape">
-                    <wps:wsp>
-                      <wps:cNvSpPr txBox="1">
-                        <a:spLocks noChangeArrowheads="1"/>
-                      </wps:cNvSpPr>
-                      <wps:spPr bwMode="auto">
-                        <a:xfrm>
-                          <a:off x="0" y="0"/>
-                          <a:ext cx="1760220" cy="280670"/>
-                        </a:xfrm>
-                        <a:prstGeom prst="rect">
-                          <a:avLst/>
-                        </a:prstGeom>
-                        <a:noFill/>
-                        <a:ln>
-                          <a:noFill/>
-                        </a:ln>
-                        <a:extLst>
-                          <a:ext uri="{909E8E84-426E-40DD-AFC4-6F175D3DCCD1}">
-                            <a14:hiddenFill xmlns:a14="http://schemas.microsoft.com/office/drawing/2010/main">
-                              <a:solidFill>
-                                <a:srgbClr val="FFFFFF"/>
-                              </a:solidFill>
-                            </a14:hiddenFill>
-                          </a:ext>
-                          <a:ext uri="{91240B29-F687-4F45-9708-019B960494DF}">
-                            <a14:hiddenLine xmlns:a14="http://schemas.microsoft.com/office/drawing/2010/main" w="9525">
-                              <a:solidFill>
-                                <a:srgbClr val="000000"/>
-                              </a:solidFill>
-                              <a:miter lim="800000"/>
-                              <a:headEnd/>
-                              <a:tailEnd/>
-                            </a14:hiddenLine>
-                          </a:ext>
-                        </a:extLst>
-                      </wps:spPr>
-                      <wps:txbx>
-                        <w:txbxContent>
-                          <w:p>
-                            <w:pPr>
-                              <w:rPr>
-                                <w:lang w:val="en-US"/>
-                              </w:rPr>
-                            </w:pPr>
-                            <w:fldSimple w:instr=" MERGEFIELD  codice_fiscale \* Upper \* MERGEFORMAT ">
-                              <w:r>
-                                <w:rPr>
-                                  <w:noProof/>
-                                </w:rPr>
-                                <w:t>«codice_fiscale»</w:t>
-                              </w:r>
-                            </w:fldSimple>
-                          </w:p>
-                        </w:txbxContent>
-                      </wps:txbx>
-                      <wps:bodyPr rot="0" vert="horz" wrap="square" lIns="91440" tIns="45720" rIns="91440" bIns="45720" anchor="t" anchorCtr="0" upright="1">
-                        <a:noAutofit/>
-                      </wps:bodyPr>
-                    </wps:wsp>
-                  </a:graphicData>
-                </a:graphic>
-                <wp14:sizeRelH relativeFrom="margin">
-                  <wp14:pctWidth>0</wp14:pctWidth>
-                </wp14:sizeRelH>
-                <wp14:sizeRelV relativeFrom="margin">
-                  <wp14:pctHeight>0</wp14:pctHeight>
-                </wp14:sizeRelV>
-              </wp:anchor>
-            </w:drawing>
-          </mc:Choice>
-          <mc:Fallback>
-            <w:pict>
-              <v:shape w14:anchorId="36073B74" id="_x0000_s1033" type="#_x0000_t202" style="position:absolute;left:0;text-align:left;margin-left:52.3pt;margin-top:78.8pt;width:138.6pt;height:22.1pt;z-index:251848192;visibility:visible;mso-wrap-style:square;mso-width-percent:0;mso-height-percent:0;mso-wrap-distance-left:9pt;mso-wrap-distance-top:3.6pt;mso-wrap-distance-right:9pt;mso-wrap-distance-bottom:3.6pt;mso-position-horizontal:absolute;mso-position-horizontal-relative:text;mso-position-vertical:absolute;mso-position-vertical-relative:text;mso-width-percent:0;mso-height-percent:0;mso-width-relative:margin;mso-height-relative:margin;v-text-anchor:top" o:gfxdata="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" filled="f" stroked="f">
-                <v:textbox>
-                  <w:txbxContent>
-                    <w:p>
-                      <w:pPr>
-                        <w:rPr>
-                          <w:lang w:val="en-US"/>
-                        </w:rPr>
-                      </w:pPr>
-                      <w:r>
-                        <w:fldChar w:fldCharType="begin"/>
-                      </w:r>
-                      <w:r>
-                        <w:instrText xml:space="preserve"> MERGEFIELD  codice_fiscale \* Upper \* MERGEFORMAT </w:instrText>
-                      </w:r>
-                      <w:r>
-                        <w:fldChar w:fldCharType="separate"/>
-                      </w:r>
-                      <w:r>
-                        <w:rPr>
-                          <w:noProof/>
-                        </w:rPr>
-                        <w:t>«codice_fiscale»</w:t>
-                      </w:r>
-                      <w:r>
-                        <w:rPr>
-                          <w:noProof/>
-                        </w:rPr>
-                        <w:fldChar w:fldCharType="end"/>
-                      </w:r>
-                    </w:p>
-                  </w:txbxContent>
-                </v:textbox>
-              </v:shape>
-            </w:pict>
-          </mc:Fallback>
-        </mc:AlternateContent>
-      </w:r>
-      <w:r>
-        <w:rPr>
-          <w:rFonts w:ascii="Arial Narrow" w:hAnsi="Arial Narrow"/>
-          <w:b/>
-          <w:bCs/>
-          <w:noProof/>
-          <w:sz w:val="16"/>
-          <w:szCs w:val="16"/>
-        </w:rPr>
-        <mc:AlternateContent>
-          <mc:Choice Requires="wps">
-            <w:drawing>
-              <wp:anchor distT="45720" distB="45720" distL="114300" distR="114300" simplePos="0" relativeHeight="251783680" behindDoc="0" locked="0" layoutInCell="1" allowOverlap="1" wp14:anchorId="5758EA0E" wp14:editId="091809D5">
-                <wp:simplePos x="0" y="0"/>
-                <wp:positionH relativeFrom="column">
-                  <wp:posOffset>3446780</wp:posOffset>
-                </wp:positionH>
-                <wp:positionV relativeFrom="paragraph">
-                  <wp:posOffset>767715</wp:posOffset>
-                </wp:positionV>
-                <wp:extent cx="1459230" cy="280670"/>
-                <wp:effectExtent l="0" t="0" r="0" b="0"/>
-                <wp:wrapNone/>
-                <wp:docPr id="9" name="Text Box 2"/>
-                <wp:cNvGraphicFramePr>
-                  <a:graphicFrameLocks xmlns:a="http://schemas.openxmlformats.org/drawingml/2006/main"/>
-                </wp:cNvGraphicFramePr>
-                <a:graphic xmlns:a="http://schemas.openxmlformats.org/drawingml/2006/main">
-                  <a:graphicData uri="http://schemas.microsoft.com/office/word/2010/wordprocessingShape">
-                    <wps:wsp>
-                      <wps:cNvSpPr txBox="1">
-                        <a:spLocks noChangeArrowheads="1"/>
-                      </wps:cNvSpPr>
-                      <wps:spPr bwMode="auto">
-                        <a:xfrm>
-                          <a:off x="0" y="0"/>
-                          <a:ext cx="1459230" cy="280670"/>
-                        </a:xfrm>
-                        <a:prstGeom prst="rect">
-                          <a:avLst/>
-                        </a:prstGeom>
-                        <a:noFill/>
-                        <a:ln>
-                          <a:noFill/>
-                        </a:ln>
-                        <a:extLst>
-                          <a:ext uri="{909E8E84-426E-40DD-AFC4-6F175D3DCCD1}">
-                            <a14:hiddenFill xmlns:a14="http://schemas.microsoft.com/office/drawing/2010/main">
-                              <a:solidFill>
-                                <a:srgbClr val="FFFFFF"/>
-                              </a:solidFill>
-                            </a14:hiddenFill>
-                          </a:ext>
-                          <a:ext uri="{91240B29-F687-4F45-9708-019B960494DF}">
-                            <a14:hiddenLine xmlns:a14="http://schemas.microsoft.com/office/drawing/2010/main" w="9525">
-                              <a:solidFill>
-                                <a:srgbClr val="000000"/>
-                              </a:solidFill>
-                              <a:miter lim="800000"/>
-                              <a:headEnd/>
-                              <a:tailEnd/>
-                            </a14:hiddenLine>
-                          </a:ext>
-                        </a:extLst>
-                      </wps:spPr>
-                      <wps:txbx>
-                        <w:txbxContent>
-                          <w:p>
-                            <w:pPr>
-                              <w:rPr>
-                                <w:lang w:val="en-US"/>
-                              </w:rPr>
-                            </w:pPr>
-                            <w:fldSimple w:instr=" MERGEFIELD  data_di_nascita \* Upper  \* MERGEFORMAT ">
-                              <w:r>
-                                <w:rPr>
-                                  <w:noProof/>
-                                </w:rPr>
-                                <w:t>«data_di_nascita»</w:t>
-                              </w:r>
-                            </w:fldSimple>
-                          </w:p>
-                        </w:txbxContent>
-                      </wps:txbx>
-                      <wps:bodyPr rot="0" vert="horz" wrap="square" lIns="91440" tIns="45720" rIns="91440" bIns="45720" anchor="t" anchorCtr="0" upright="1">
-                        <a:noAutofit/>
-                      </wps:bodyPr>
-                    </wps:wsp>
-                  </a:graphicData>
-                </a:graphic>
-                <wp14:sizeRelH relativeFrom="margin">
-                  <wp14:pctWidth>0</wp14:pctWidth>
-                </wp14:sizeRelH>
-                <wp14:sizeRelV relativeFrom="margin">
-                  <wp14:pctHeight>0</wp14:pctHeight>
-                </wp14:sizeRelV>
-              </wp:anchor>
-            </w:drawing>
-          </mc:Choice>
-          <mc:Fallback>
-            <w:pict>
-              <v:shape w14:anchorId="5758EA0E" id="_x0000_s1034" type="#_x0000_t202" style="position:absolute;left:0;text-align:left;margin-left:271.4pt;margin-top:60.45pt;width:114.9pt;height:22.1pt;z-index:251783680;visibility:visible;mso-wrap-style:square;mso-width-percent:0;mso-height-percent:0;mso-wrap-distance-left:9pt;mso-wrap-distance-top:3.6pt;mso-wrap-distance-right:9pt;mso-wrap-distance-bottom:3.6pt;mso-position-horizontal:absolute;mso-position-horizontal-relative:text;mso-position-vertical:absolute;mso-position-vertical-relative:text;mso-width-percent:0;mso-height-percent:0;mso-width-relative:margin;mso-height-relative:margin;v-text-anchor:top" o:gfxdata="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" filled="f" stroked="f">
-                <v:textbox>
-                  <w:txbxContent>
-                    <w:p>
-                      <w:pPr>
-                        <w:rPr>
-                          <w:lang w:val="en-US"/>
-                        </w:rPr>
-                      </w:pPr>
-                      <w:r>
-                        <w:fldChar w:fldCharType="begin"/>
-                      </w:r>
-                      <w:r>
-                        <w:instrText xml:space="preserve"> MERGEFIELD  data_di_nascita \* Upper  \* MERGEFORMAT </w:instrText>
-                      </w:r>
-                      <w:r>
-                        <w:fldChar w:fldCharType="separate"/>
-                      </w:r>
-                      <w:r>
-                        <w:rPr>
-                          <w:noProof/>
-                        </w:rPr>
-                        <w:t>«data_di_nascita»</w:t>
-                      </w:r>
-                      <w:r>
-                        <w:rPr>
-                          <w:noProof/>
-                        </w:rPr>
-                        <w:fldChar w:fldCharType="end"/>
-                      </w:r>
-                    </w:p>
-                  </w:txbxContent>
-                </v:textbox>
-              </v:shape>
-            </w:pict>
-          </mc:Fallback>
-        </mc:AlternateContent>
-      </w:r>
-      <w:r>
-        <w:rPr>
-          <w:rFonts w:ascii="Arial Narrow" w:hAnsi="Arial Narrow"/>
-          <w:b/>
-          <w:bCs/>
-          <w:noProof/>
-          <w:sz w:val="16"/>
-          <w:szCs w:val="16"/>
-        </w:rPr>
-        <mc:AlternateContent>
-          <mc:Choice Requires="wps">
-            <w:drawing>
-              <wp:anchor distT="45720" distB="45720" distL="114300" distR="114300" simplePos="0" relativeHeight="251719168" behindDoc="0" locked="0" layoutInCell="1" allowOverlap="1" wp14:anchorId="16657FE6" wp14:editId="4EE84530">
-                <wp:simplePos x="0" y="0"/>
-                <wp:positionH relativeFrom="column">
-                  <wp:posOffset>2725420</wp:posOffset>
-                </wp:positionH>
-                <wp:positionV relativeFrom="paragraph">
-                  <wp:posOffset>779145</wp:posOffset>
-                </wp:positionV>
-                <wp:extent cx="521970" cy="272415"/>
-                <wp:effectExtent l="0" t="0" r="0" b="0"/>
-                <wp:wrapNone/>
-                <wp:docPr id="8" name="Text Box 2"/>
-                <wp:cNvGraphicFramePr>
-                  <a:graphicFrameLocks xmlns:a="http://schemas.openxmlformats.org/drawingml/2006/main"/>
-                </wp:cNvGraphicFramePr>
-                <a:graphic xmlns:a="http://schemas.openxmlformats.org/drawingml/2006/main">
-                  <a:graphicData uri="http://schemas.microsoft.com/office/word/2010/wordprocessingShape">
-                    <wps:wsp>
-                      <wps:cNvSpPr txBox="1">
-                        <a:spLocks noChangeArrowheads="1"/>
-                      </wps:cNvSpPr>
-                      <wps:spPr bwMode="auto">
-                        <a:xfrm>
-                          <a:off x="0" y="0"/>
-                          <a:ext cx="521970" cy="272415"/>
-                        </a:xfrm>
-                        <a:prstGeom prst="rect">
-                          <a:avLst/>
-                        </a:prstGeom>
-                        <a:noFill/>
-                        <a:ln>
-                          <a:noFill/>
-                        </a:ln>
-                        <a:extLst>
-                          <a:ext uri="{909E8E84-426E-40DD-AFC4-6F175D3DCCD1}">
-                            <a14:hiddenFill xmlns:a14="http://schemas.microsoft.com/office/drawing/2010/main">
-                              <a:solidFill>
-                                <a:srgbClr val="FFFFFF"/>
-                              </a:solidFill>
-                            </a14:hiddenFill>
-                          </a:ext>
-                          <a:ext uri="{91240B29-F687-4F45-9708-019B960494DF}">
-                            <a14:hiddenLine xmlns:a14="http://schemas.microsoft.com/office/drawing/2010/main" w="9525">
-                              <a:solidFill>
-                                <a:srgbClr val="000000"/>
-                              </a:solidFill>
-                              <a:miter lim="800000"/>
-                              <a:headEnd/>
-                              <a:tailEnd/>
-                            </a14:hiddenLine>
-                          </a:ext>
-                        </a:extLst>
-                      </wps:spPr>
-                      <wps:txbx>
-                        <w:txbxContent>
-                          <w:p>
-                            <w:pPr>
-                              <w:rPr>
-                                <w:lang w:val="en-US"/>
-                              </w:rPr>
-                            </w:pPr>
-                            <w:fldSimple w:instr=" MERGEFIELD  provincia_di_nascita \* Upper  \* MERGEFORMAT ">
-                              <w:r>
-                                <w:rPr>
-                                  <w:noProof/>
-                                </w:rPr>
-                                <w:t>«provincia_di_nascita»</w:t>
-                              </w:r>
-                            </w:fldSimple>
-                          </w:p>
-                        </w:txbxContent>
-                      </wps:txbx>
-                      <wps:bodyPr rot="0" vert="horz" wrap="square" lIns="91440" tIns="45720" rIns="91440" bIns="45720" anchor="t" anchorCtr="0" upright="1">
-                        <a:noAutofit/>
-                      </wps:bodyPr>
-                    </wps:wsp>
-                  </a:graphicData>
-                </a:graphic>
-                <wp14:sizeRelH relativeFrom="margin">
-                  <wp14:pctWidth>0</wp14:pctWidth>
-                </wp14:sizeRelH>
-                <wp14:sizeRelV relativeFrom="margin">
-                  <wp14:pctHeight>0</wp14:pctHeight>
-                </wp14:sizeRelV>
-              </wp:anchor>
-            </w:drawing>
-          </mc:Choice>
-          <mc:Fallback>
-            <w:pict>
-              <v:shape w14:anchorId="16657FE6" id="_x0000_s1035" type="#_x0000_t202" style="position:absolute;left:0;text-align:left;margin-left:214.6pt;margin-top:61.35pt;width:41.1pt;height:21.45pt;z-index:251719168;visibility:visible;mso-wrap-style:square;mso-width-percent:0;mso-height-percent:0;mso-wrap-distance-left:9pt;mso-wrap-distance-top:3.6pt;mso-wrap-distance-right:9pt;mso-wrap-distance-bottom:3.6pt;mso-position-horizontal:absolute;mso-position-horizontal-relative:text;mso-position-vertical:absolute;mso-position-vertical-relative:text;mso-width-percent:0;mso-height-percent:0;mso-width-relative:margin;mso-height-relative:margin;v-text-anchor:top" o:gfxdata="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" filled="f" stroked="f">
-                <v:textbox>
-                  <w:txbxContent>
-                    <w:p>
-                      <w:pPr>
-                        <w:rPr>
-                          <w:lang w:val="en-US"/>
-                        </w:rPr>
-                      </w:pPr>
-                      <w:r>
-                        <w:fldChar w:fldCharType="begin"/>
-                      </w:r>
-                      <w:r>
-                        <w:instrText xml:space="preserve"> MERGEFIELD  provincia_di_nascita \* Upper  \* MERGEFORMAT </w:instrText>
-                      </w:r>
-                      <w:r>
-                        <w:fldChar w:fldCharType="separate"/>
-                      </w:r>
-                      <w:r>
-                        <w:rPr>
-                          <w:noProof/>
-                        </w:rPr>
-                        <w:t>«provincia_di_nascita»</w:t>
-                      </w:r>
-                      <w:r>
-                        <w:rPr>
-                          <w:noProof/>
-                        </w:rPr>
-                        <w:fldChar w:fldCharType="end"/>
-                      </w:r>
-                    </w:p>
-                  </w:txbxContent>
-                </v:textbox>
-              </v:shape>
-            </w:pict>
-          </mc:Fallback>
-        </mc:AlternateContent>
-      </w:r>
-      <w:r>
-        <w:rPr>
-          <w:rFonts w:ascii="Arial Narrow" w:hAnsi="Arial Narrow"/>
-          <w:b/>
-          <w:bCs/>
-          <w:noProof/>
-          <w:sz w:val="16"/>
-          <w:szCs w:val="16"/>
-        </w:rPr>
-        <mc:AlternateContent>
-          <mc:Choice Requires="wps">
-            <w:drawing>
-              <wp:anchor distT="45720" distB="45720" distL="114300" distR="114300" simplePos="0" relativeHeight="251654656" behindDoc="0" locked="0" layoutInCell="1" allowOverlap="1" wp14:anchorId="3B8019F7" wp14:editId="3C70EB74">
-                <wp:simplePos x="0" y="0"/>
-                <wp:positionH relativeFrom="column">
-                  <wp:posOffset>550545</wp:posOffset>
-                </wp:positionH>
-                <wp:positionV relativeFrom="paragraph">
-                  <wp:posOffset>762000</wp:posOffset>
-                </wp:positionV>
-                <wp:extent cx="1936115" cy="272415"/>
-                <wp:effectExtent l="0" t="0" r="0" b="0"/>
-                <wp:wrapNone/>
-                <wp:docPr id="6" name="Text Box 2"/>
-                <wp:cNvGraphicFramePr>
-                  <a:graphicFrameLocks xmlns:a="http://schemas.openxmlformats.org/drawingml/2006/main"/>
-                </wp:cNvGraphicFramePr>
-                <a:graphic xmlns:a="http://schemas.openxmlformats.org/drawingml/2006/main">
-                  <a:graphicData uri="http://schemas.microsoft.com/office/word/2010/wordprocessingShape">
-                    <wps:wsp>
-                      <wps:cNvSpPr txBox="1">
-                        <a:spLocks noChangeArrowheads="1"/>
-                      </wps:cNvSpPr>
-                      <wps:spPr bwMode="auto">
-                        <a:xfrm>
-                          <a:off x="0" y="0"/>
-                          <a:ext cx="1936115" cy="272415"/>
-                        </a:xfrm>
-                        <a:prstGeom prst="rect">
-                          <a:avLst/>
-                        </a:prstGeom>
-                        <a:noFill/>
-                        <a:ln>
-                          <a:noFill/>
-                        </a:ln>
-                        <a:extLst>
-                          <a:ext uri="{909E8E84-426E-40DD-AFC4-6F175D3DCCD1}">
-                            <a14:hiddenFill xmlns:a14="http://schemas.microsoft.com/office/drawing/2010/main">
-                              <a:solidFill>
-                                <a:srgbClr val="FFFFFF"/>
-                              </a:solidFill>
-                            </a14:hiddenFill>
-                          </a:ext>
-                          <a:ext uri="{91240B29-F687-4F45-9708-019B960494DF}">
-                            <a14:hiddenLine xmlns:a14="http://schemas.microsoft.com/office/drawing/2010/main" w="9525">
-                              <a:solidFill>
-                                <a:srgbClr val="000000"/>
-                              </a:solidFill>
-                              <a:miter lim="800000"/>
-                              <a:headEnd/>
-                              <a:tailEnd/>
-                            </a14:hiddenLine>
-                          </a:ext>
-                        </a:extLst>
-                      </wps:spPr>
-                      <wps:txbx>
-                        <w:txbxContent>
-                          <w:p>
-                            <w:pPr>
-                              <w:rPr>
-                                <w:lang w:val="en-US"/>
-                              </w:rPr>
-                            </w:pPr>
-                            <w:fldSimple w:instr=" MERGEFIELD  citta_di_nascita \* Upper  \* MERGEFORMAT ">
-                              <w:r>
-                                <w:rPr>
-                                  <w:noProof/>
-                                </w:rPr>
-                                <w:t>«citta_di_nascita»</w:t>
-                              </w:r>
-                            </w:fldSimple>
-                          </w:p>
-                        </w:txbxContent>
-                      </wps:txbx>
-                      <wps:bodyPr rot="0" vert="horz" wrap="square" lIns="91440" tIns="45720" rIns="91440" bIns="45720" anchor="t" anchorCtr="0" upright="1">
-                        <a:noAutofit/>
-                      </wps:bodyPr>
-                    </wps:wsp>
-                  </a:graphicData>
-                </a:graphic>
-                <wp14:sizeRelH relativeFrom="margin">
-                  <wp14:pctWidth>0</wp14:pctWidth>
-                </wp14:sizeRelH>
-                <wp14:sizeRelV relativeFrom="margin">
-                  <wp14:pctHeight>0</wp14:pctHeight>
-                </wp14:sizeRelV>
-              </wp:anchor>
-            </w:drawing>
-          </mc:Choice>
-          <mc:Fallback>
-            <w:pict>
-              <v:shape w14:anchorId="3B8019F7" id="_x0000_s1036" type="#_x0000_t202" style="position:absolute;left:0;text-align:left;margin-left:43.35pt;margin-top:60pt;width:152.45pt;height:21.45pt;z-index:251654656;visibility:visible;mso-wrap-style:square;mso-width-percent:0;mso-height-percent:0;mso-wrap-distance-left:9pt;mso-wrap-distance-top:3.6pt;mso-wrap-distance-right:9pt;mso-wrap-distance-bottom:3.6pt;mso-position-horizontal:absolute;mso-position-horizontal-relative:text;mso-position-vertical:absolute;mso-position-vertical-relative:text;mso-width-percent:0;mso-height-percent:0;mso-width-relative:margin;mso-height-relative:margin;v-text-anchor:top" o:gfxdata="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" filled="f" stroked="f">
-                <v:textbox>
-                  <w:txbxContent>
-                    <w:p>
-                      <w:pPr>
-                        <w:rPr>
-                          <w:lang w:val="en-US"/>
-                        </w:rPr>
-                      </w:pPr>
-                      <w:r>
-                        <w:fldChar w:fldCharType="begin"/>
-                      </w:r>
-                      <w:r>
-                        <w:instrText xml:space="preserve"> MERGEFIELD  citta_di_nascita \* Upper  \* MERGEFORMAT </w:instrText>
-                      </w:r>
-                      <w:r>
-                        <w:fldChar w:fldCharType="separate"/>
-                      </w:r>
-                      <w:r>
-                        <w:rPr>
-                          <w:noProof/>
-                        </w:rPr>
-                        <w:t>«citta_di_nascita»</w:t>
-                      </w:r>
-                      <w:r>
-                        <w:rPr>
-                          <w:noProof/>
-                        </w:rPr>
-                        <w:fldChar w:fldCharType="end"/>
-                      </w:r>
-                    </w:p>
-                  </w:txbxContent>
-                </v:textbox>
-              </v:shape>
-            </w:pict>
-          </mc:Fallback>
-        </mc:AlternateContent>
-      </w:r>
-      <w:r>
-        <w:rPr>
-          <w:rFonts w:ascii="Arial Narrow" w:hAnsi="Arial Narrow"/>
-          <w:b/>
-          <w:bCs/>
-          <w:noProof/>
-          <w:sz w:val="16"/>
-          <w:szCs w:val="16"/>
-        </w:rPr>
-        <mc:AlternateContent>
-          <mc:Choice Requires="wps">
-            <w:drawing>
-              <wp:anchor distT="45720" distB="45720" distL="114300" distR="114300" simplePos="0" relativeHeight="251590144" behindDoc="0" locked="0" layoutInCell="1" allowOverlap="1" wp14:anchorId="1E56A942" wp14:editId="7DA81AA5">
-                <wp:simplePos x="0" y="0"/>
-                <wp:positionH relativeFrom="column">
-                  <wp:posOffset>3373120</wp:posOffset>
-                </wp:positionH>
-                <wp:positionV relativeFrom="paragraph">
-                  <wp:posOffset>535305</wp:posOffset>
-                </wp:positionV>
-                <wp:extent cx="1692275" cy="280670"/>
-                <wp:effectExtent l="0" t="0" r="0" b="0"/>
-                <wp:wrapNone/>
-                <wp:docPr id="10" name="Text Box 2"/>
-                <wp:cNvGraphicFramePr>
-                  <a:graphicFrameLocks xmlns:a="http://schemas.openxmlformats.org/drawingml/2006/main"/>
-                </wp:cNvGraphicFramePr>
-                <a:graphic xmlns:a="http://schemas.openxmlformats.org/drawingml/2006/main">
-                  <a:graphicData uri="http://schemas.microsoft.com/office/word/2010/wordprocessingShape">
-                    <wps:wsp>
-                      <wps:cNvSpPr txBox="1">
-                        <a:spLocks noChangeArrowheads="1"/>
-                      </wps:cNvSpPr>
-                      <wps:spPr bwMode="auto">
-                        <a:xfrm>
-                          <a:off x="0" y="0"/>
-                          <a:ext cx="1692275" cy="280670"/>
-                        </a:xfrm>
-                        <a:prstGeom prst="rect">
-                          <a:avLst/>
-                        </a:prstGeom>
-                        <a:noFill/>
-                        <a:ln>
-                          <a:noFill/>
-                        </a:ln>
-                        <a:extLst>
-                          <a:ext uri="{909E8E84-426E-40DD-AFC4-6F175D3DCCD1}">
-                            <a14:hiddenFill xmlns:a14="http://schemas.microsoft.com/office/drawing/2010/main">
-                              <a:solidFill>
-                                <a:srgbClr val="FFFFFF"/>
-                              </a:solidFill>
-                            </a14:hiddenFill>
-                          </a:ext>
-                          <a:ext uri="{91240B29-F687-4F45-9708-019B960494DF}">
-                            <a14:hiddenLine xmlns:a14="http://schemas.microsoft.com/office/drawing/2010/main" w="9525">
-                              <a:solidFill>
-                                <a:srgbClr val="000000"/>
-                              </a:solidFill>
-                              <a:miter lim="800000"/>
-                              <a:headEnd/>
-                              <a:tailEnd/>
-                            </a14:hiddenLine>
-                          </a:ext>
-                        </a:extLst>
-                      </wps:spPr>
-                      <wps:txbx>
-                        <w:txbxContent>
-                          <w:p>
-                            <w:pPr>
-                              <w:rPr>
-                                <w:lang w:val="en-US"/>
-                              </w:rPr>
-                            </w:pPr>
-                            <w:fldSimple w:instr=" MERGEFIELD  telefono \* Upper \* MERGEFORMAT ">
-                              <w:r>
-                                <w:rPr>
-                                  <w:noProof/>
-                                </w:rPr>
-                                <w:t>«telefono»</w:t>
-                              </w:r>
-                            </w:fldSimple>
-                          </w:p>
-                        </w:txbxContent>
-                      </wps:txbx>
-                      <wps:bodyPr rot="0" vert="horz" wrap="square" lIns="91440" tIns="45720" rIns="91440" bIns="45720" anchor="t" anchorCtr="0" upright="1">
-                        <a:noAutofit/>
-                      </wps:bodyPr>
-                    </wps:wsp>
-                  </a:graphicData>
-                </a:graphic>
-                <wp14:sizeRelH relativeFrom="margin">
-                  <wp14:pctWidth>0</wp14:pctWidth>
-                </wp14:sizeRelH>
-                <wp14:sizeRelV relativeFrom="margin">
-                  <wp14:pctHeight>0</wp14:pctHeight>
-                </wp14:sizeRelV>
-              </wp:anchor>
-            </w:drawing>
-          </mc:Choice>
-          <mc:Fallback>
-            <w:pict>
-              <v:shape w14:anchorId="1E56A942" id="_x0000_s1037" type="#_x0000_t202" style="position:absolute;left:0;text-align:left;margin-left:265.6pt;margin-top:42.15pt;width:133.25pt;height:22.1pt;z-index:251590144;visibility:visible;mso-wrap-style:square;mso-width-percent:0;mso-height-percent:0;mso-wrap-distance-left:9pt;mso-wrap-distance-top:3.6pt;mso-wrap-distance-right:9pt;mso-wrap-distance-bottom:3.6pt;mso-position-horizontal:absolute;mso-position-horizontal-relative:text;mso-position-vertical:absolute;mso-position-vertical-relative:text;mso-width-percent:0;mso-height-percent:0;mso-width-relative:margin;mso-height-relative:margin;v-text-anchor:top" o:gfxdata="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" filled="f" stroked="f">
-                <v:textbox>
-                  <w:txbxContent>
-                    <w:p>
-                      <w:pPr>
-                        <w:rPr>
-                          <w:lang w:val="en-US"/>
-                        </w:rPr>
-                      </w:pPr>
-                      <w:r>
-                        <w:fldChar w:fldCharType="begin"/>
-                      </w:r>
-                      <w:r>
-                        <w:instrText xml:space="preserve"> MERGEFIELD  telefono \* Upper \* MERGEFORMAT </w:instrText>
-                      </w:r>
-                      <w:r>
-                        <w:fldChar w:fldCharType="separate"/>
-                      </w:r>
-                      <w:r>
-                        <w:rPr>
-                          <w:noProof/>
-                        </w:rPr>
-                        <w:t>«telefono»</w:t>
-                      </w:r>
-                      <w:r>
-                        <w:rPr>
-                          <w:noProof/>
-                        </w:rPr>
-                        <w:fldChar w:fldCharType="end"/>
-                      </w:r>
-                    </w:p>
-                  </w:txbxContent>
-                </v:textbox>
-              </v:shape>
-            </w:pict>
-          </mc:Fallback>
-        </mc:AlternateContent>
-      </w:r>
-      <w:r>
-        <w:rPr>
-          <w:rFonts w:ascii="Arial Narrow" w:hAnsi="Arial Narrow"/>
-          <w:b/>
-          <w:bCs/>
-          <w:noProof/>
-          <w:sz w:val="16"/>
-          <w:szCs w:val="16"/>
-        </w:rPr>
-        <mc:AlternateContent>
-          <mc:Choice Requires="wps">
-            <w:drawing>
-              <wp:anchor distT="45720" distB="45720" distL="114300" distR="114300" simplePos="0" relativeHeight="251525632" behindDoc="0" locked="0" layoutInCell="1" allowOverlap="1" wp14:anchorId="15459566" wp14:editId="29812D91">
-                <wp:simplePos x="0" y="0"/>
-                <wp:positionH relativeFrom="column">
-                  <wp:posOffset>368935</wp:posOffset>
-                </wp:positionH>
-                <wp:positionV relativeFrom="paragraph">
-                  <wp:posOffset>523875</wp:posOffset>
-                </wp:positionV>
-                <wp:extent cx="2118360" cy="280670"/>
-                <wp:effectExtent l="0" t="0" r="0" b="0"/>
-                <wp:wrapNone/>
-                <wp:docPr id="5" name="Text Box 2"/>
-                <wp:cNvGraphicFramePr>
-                  <a:graphicFrameLocks xmlns:a="http://schemas.openxmlformats.org/drawingml/2006/main"/>
-                </wp:cNvGraphicFramePr>
-                <a:graphic xmlns:a="http://schemas.openxmlformats.org/drawingml/2006/main">
-                  <a:graphicData uri="http://schemas.microsoft.com/office/word/2010/wordprocessingShape">
-                    <wps:wsp>
-                      <wps:cNvSpPr txBox="1">
-                        <a:spLocks noChangeArrowheads="1"/>
-                      </wps:cNvSpPr>
-                      <wps:spPr bwMode="auto">
-                        <a:xfrm>
-                          <a:off x="0" y="0"/>
-                          <a:ext cx="2118360" cy="280670"/>
-                        </a:xfrm>
-                        <a:prstGeom prst="rect">
-                          <a:avLst/>
-                        </a:prstGeom>
-                        <a:noFill/>
-                        <a:ln>
-                          <a:noFill/>
-                        </a:ln>
-                        <a:extLst>
-                          <a:ext uri="{909E8E84-426E-40DD-AFC4-6F175D3DCCD1}">
-                            <a14:hiddenFill xmlns:a14="http://schemas.microsoft.com/office/drawing/2010/main">
-                              <a:solidFill>
-                                <a:srgbClr val="FFFFFF"/>
-                              </a:solidFill>
-                            </a14:hiddenFill>
-                          </a:ext>
-                          <a:ext uri="{91240B29-F687-4F45-9708-019B960494DF}">
-                            <a14:hiddenLine xmlns:a14="http://schemas.microsoft.com/office/drawing/2010/main" w="9525">
-                              <a:solidFill>
-                                <a:srgbClr val="000000"/>
-                              </a:solidFill>
-                              <a:miter lim="800000"/>
-                              <a:headEnd/>
-                              <a:tailEnd/>
-                            </a14:hiddenLine>
-                          </a:ext>
-                        </a:extLst>
-                      </wps:spPr>
-                      <wps:txbx>
-                        <w:txbxContent>
-                          <w:p>
-                            <w:pPr>
-                              <w:rPr>
-                                <w:lang w:val="en-US"/>
-                              </w:rPr>
-                            </w:pPr>
-                            <w:r>
-                              <w:fldChar w:fldCharType="begin"/>
-                            </w:r>
-                            <w:r>
-                              <w:instrText xml:space="preserve"> MERGEFIELD  </w:instrText>
-                            </w:r>
-                            <w:r>
-                              <w:instrText>indirizzo</w:instrText>
-                            </w:r>
-                            <w:r>
-                              <w:instrText xml:space="preserve"> \* Upper \* MERGEFORMAT </w:instrText>
-                            </w:r>
-                            <w:r>
-                              <w:fldChar w:fldCharType="separate"/>
-                            </w:r>
-                            <w:r>
-                              <w:rPr>
-                                <w:noProof/>
-                              </w:rPr>
-                              <w:t>«VIA»</w:t>
-                            </w:r>
-                            <w:r>
-                              <w:rPr>
-                                <w:noProof/>
-                              </w:rPr>
-                              <w:fldChar w:fldCharType="end"/>
-                            </w:r>
-                          </w:p>
-                        </w:txbxContent>
-                      </wps:txbx>
-                      <wps:bodyPr rot="0" vert="horz" wrap="square" lIns="91440" tIns="45720" rIns="91440" bIns="45720" anchor="t" anchorCtr="0" upright="1">
-                        <a:noAutofit/>
-                      </wps:bodyPr>
-                    </wps:wsp>
-                  </a:graphicData>
-                </a:graphic>
-                <wp14:sizeRelH relativeFrom="margin">
-                  <wp14:pctWidth>0</wp14:pctWidth>
-                </wp14:sizeRelH>
-                <wp14:sizeRelV relativeFrom="margin">
-                  <wp14:pctHeight>0</wp14:pctHeight>
-                </wp14:sizeRelV>
-              </wp:anchor>
-            </w:drawing>
-          </mc:Choice>
-          <mc:Fallback>
-            <w:pict>
-              <v:shape w14:anchorId="15459566" id="_x0000_s1038" type="#_x0000_t202" style="position:absolute;left:0;text-align:left;margin-left:29.05pt;margin-top:41.25pt;width:166.8pt;height:22.1pt;z-index:251525632;visibility:visible;mso-wrap-style:square;mso-width-percent:0;mso-height-percent:0;mso-wrap-distance-left:9pt;mso-wrap-distance-top:3.6pt;mso-wrap-distance-right:9pt;mso-wrap-distance-bottom:3.6pt;mso-position-horizontal:absolute;mso-position-horizontal-relative:text;mso-position-vertical:absolute;mso-position-vertical-relative:text;mso-width-percent:0;mso-height-percent:0;mso-width-relative:margin;mso-height-relative:margin;v-text-anchor:top" o:gfxdata="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" filled="f" stroked="f">
-                <v:textbox>
-                  <w:txbxContent>
-                    <w:p>
-                      <w:pPr>
-                        <w:rPr>
-                          <w:lang w:val="en-US"/>
-                        </w:rPr>
-                      </w:pPr>
-                      <w:r>
-                        <w:fldChar w:fldCharType="begin"/>
-                      </w:r>
-                      <w:r>
-                        <w:instrText xml:space="preserve"> MERGEFIELD  </w:instrText>
-                      </w:r>
-                      <w:r>
-                        <w:instrText>indirizzo</w:instrText>
-                      </w:r>
-                      <w:r>
-                        <w:instrText xml:space="preserve"> \* Upper \* MERGEFORMAT </w:instrText>
-                      </w:r>
-                      <w:r>
-                        <w:fldChar w:fldCharType="separate"/>
-                      </w:r>
-                      <w:r>
-                        <w:rPr>
-                          <w:noProof/>
-                        </w:rPr>
-                        <w:t>«VIA»</w:t>
-                      </w:r>
-                      <w:r>
-                        <w:rPr>
-                          <w:noProof/>
-                        </w:rPr>
-                        <w:fldChar w:fldCharType="end"/>
-                      </w:r>
-                    </w:p>
-                  </w:txbxContent>
-                </v:textbox>
-              </v:shape>
-            </w:pict>
-          </mc:Fallback>
-        </mc:AlternateContent>
-      </w:r>
-      <w:r>
-        <w:rPr>
-          <w:rFonts w:ascii="Arial Narrow" w:hAnsi="Arial Narrow"/>
-          <w:b/>
-          <w:bCs/>
-          <w:noProof/>
-          <w:sz w:val="16"/>
-          <w:szCs w:val="16"/>
-        </w:rPr>
-        <mc:AlternateContent>
-          <mc:Choice Requires="wps">
-            <w:drawing>
-              <wp:anchor distT="45720" distB="45720" distL="114300" distR="114300" simplePos="0" relativeHeight="251461120" behindDoc="0" locked="0" layoutInCell="1" allowOverlap="1" wp14:anchorId="2BB9F714" wp14:editId="18488A4B">
-                <wp:simplePos x="0" y="0"/>
-                <wp:positionH relativeFrom="column">
-                  <wp:posOffset>3486785</wp:posOffset>
-                </wp:positionH>
-                <wp:positionV relativeFrom="paragraph">
-                  <wp:posOffset>307975</wp:posOffset>
-                </wp:positionV>
-                <wp:extent cx="1145540" cy="280670"/>
-                <wp:effectExtent l="0" t="0" r="0" b="0"/>
-                <wp:wrapNone/>
-                <wp:docPr id="12" name="Text Box 2"/>
-                <wp:cNvGraphicFramePr>
-                  <a:graphicFrameLocks xmlns:a="http://schemas.openxmlformats.org/drawingml/2006/main"/>
-                </wp:cNvGraphicFramePr>
-                <a:graphic xmlns:a="http://schemas.openxmlformats.org/drawingml/2006/main">
-                  <a:graphicData uri="http://schemas.microsoft.com/office/word/2010/wordprocessingShape">
-                    <wps:wsp>
-                      <wps:cNvSpPr txBox="1">
-                        <a:spLocks noChangeArrowheads="1"/>
-                      </wps:cNvSpPr>
-                      <wps:spPr bwMode="auto">
-                        <a:xfrm>
-                          <a:off x="0" y="0"/>
-                          <a:ext cx="1145540" cy="280670"/>
-                        </a:xfrm>
-                        <a:prstGeom prst="rect">
-                          <a:avLst/>
-                        </a:prstGeom>
-                        <a:noFill/>
-                        <a:ln>
-                          <a:noFill/>
-                        </a:ln>
-                        <a:extLst>
-                          <a:ext uri="{909E8E84-426E-40DD-AFC4-6F175D3DCCD1}">
-                            <a14:hiddenFill xmlns:a14="http://schemas.microsoft.com/office/drawing/2010/main">
-                              <a:solidFill>
-                                <a:srgbClr val="FFFFFF"/>
-                              </a:solidFill>
-                            </a14:hiddenFill>
-                          </a:ext>
-                          <a:ext uri="{91240B29-F687-4F45-9708-019B960494DF}">
-                            <a14:hiddenLine xmlns:a14="http://schemas.microsoft.com/office/drawing/2010/main" w="9525">
-                              <a:solidFill>
-                                <a:srgbClr val="000000"/>
-                              </a:solidFill>
-                              <a:miter lim="800000"/>
-                              <a:headEnd/>
-                              <a:tailEnd/>
-                            </a14:hiddenLine>
-                          </a:ext>
-                        </a:extLst>
-                      </wps:spPr>
-                      <wps:txbx>
-                        <w:txbxContent>
-                          <w:p>
-                            <w:pPr>
-                              <w:rPr>
-                                <w:lang w:val="en-US"/>
-                              </w:rPr>
-                            </w:pPr>
-                            <w:fldSimple w:instr=" MERGEFIELD  cap \* Lower  \* MERGEFORMAT ">
-                              <w:r>
-                                <w:rPr>
-                                  <w:noProof/>
-                                </w:rPr>
-                                <w:t>«cap»</w:t>
-                              </w:r>
-                            </w:fldSimple>
-                          </w:p>
-                        </w:txbxContent>
-                      </wps:txbx>
-                      <wps:bodyPr rot="0" vert="horz" wrap="square" lIns="91440" tIns="45720" rIns="91440" bIns="45720" anchor="t" anchorCtr="0" upright="1">
-                        <a:noAutofit/>
-                      </wps:bodyPr>
-                    </wps:wsp>
-                  </a:graphicData>
-                </a:graphic>
-                <wp14:sizeRelH relativeFrom="margin">
-                  <wp14:pctWidth>0</wp14:pctWidth>
-                </wp14:sizeRelH>
-                <wp14:sizeRelV relativeFrom="margin">
-                  <wp14:pctHeight>0</wp14:pctHeight>
-                </wp14:sizeRelV>
-              </wp:anchor>
-            </w:drawing>
-          </mc:Choice>
-          <mc:Fallback>
-            <w:pict>
-              <v:shape w14:anchorId="2BB9F714" id="_x0000_s1039" type="#_x0000_t202" style="position:absolute;left:0;text-align:left;margin-left:274.55pt;margin-top:24.25pt;width:90.2pt;height:22.1pt;z-index:251461120;visibility:visible;mso-wrap-style:square;mso-width-percent:0;mso-height-percent:0;mso-wrap-distance-left:9pt;mso-wrap-distance-top:3.6pt;mso-wrap-distance-right:9pt;mso-wrap-distance-bottom:3.6pt;mso-position-horizontal:absolute;mso-position-horizontal-relative:text;mso-position-vertical:absolute;mso-position-vertical-relative:text;mso-width-percent:0;mso-height-percent:0;mso-width-relative:margin;mso-height-relative:margin;v-text-anchor:top" o:gfxdata="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" filled="f" stroked="f">
-                <v:textbox>
-                  <w:txbxContent>
-                    <w:p>
-                      <w:pPr>
-                        <w:rPr>
-                          <w:lang w:val="en-US"/>
-                        </w:rPr>
-                      </w:pPr>
-                      <w:r>
-                        <w:fldChar w:fldCharType="begin"/>
-                      </w:r>
-                      <w:r>
-                        <w:instrText xml:space="preserve"> MERGEFIELD  cap \* Lower  \* MERGEFORMAT </w:instrText>
-                      </w:r>
-                      <w:r>
-                        <w:fldChar w:fldCharType="separate"/>
-                      </w:r>
-                      <w:r>
-                        <w:rPr>
-                          <w:noProof/>
-                        </w:rPr>
-                        <w:t>«cap»</w:t>
-                      </w:r>
-                      <w:r>
-                        <w:rPr>
-                          <w:noProof/>
-                        </w:rPr>
-                        <w:fldChar w:fldCharType="end"/>
-                      </w:r>
-                    </w:p>
-                  </w:txbxContent>
-                </v:textbox>
-              </v:shape>
-            </w:pict>
-          </mc:Fallback>
-        </mc:AlternateContent>
-      </w:r>
-      <w:r>
-        <w:rPr>
-          <w:rFonts w:ascii="Arial Narrow" w:hAnsi="Arial Narrow"/>
-          <w:b/>
-          <w:bCs/>
-          <w:noProof/>
-          <w:sz w:val="16"/>
-          <w:szCs w:val="16"/>
-        </w:rPr>
-        <mc:AlternateContent>
-          <mc:Choice Requires="wps">
-            <w:drawing>
-              <wp:anchor distT="45720" distB="45720" distL="114300" distR="114300" simplePos="0" relativeHeight="251396608" behindDoc="0" locked="0" layoutInCell="1" allowOverlap="1" wp14:anchorId="24D74DA5" wp14:editId="72CA74BA">
-                <wp:simplePos x="0" y="0"/>
-                <wp:positionH relativeFrom="column">
-                  <wp:posOffset>857250</wp:posOffset>
-                </wp:positionH>
-                <wp:positionV relativeFrom="paragraph">
-                  <wp:posOffset>307975</wp:posOffset>
-                </wp:positionV>
-                <wp:extent cx="2174875" cy="280670"/>
-                <wp:effectExtent l="0" t="0" r="0" b="0"/>
-                <wp:wrapNone/>
-                <wp:docPr id="11" name="Text Box 2"/>
-                <wp:cNvGraphicFramePr>
-                  <a:graphicFrameLocks xmlns:a="http://schemas.openxmlformats.org/drawingml/2006/main"/>
-                </wp:cNvGraphicFramePr>
-                <a:graphic xmlns:a="http://schemas.openxmlformats.org/drawingml/2006/main">
-                  <a:graphicData uri="http://schemas.microsoft.com/office/word/2010/wordprocessingShape">
-                    <wps:wsp>
-                      <wps:cNvSpPr txBox="1">
-                        <a:spLocks noChangeArrowheads="1"/>
-                      </wps:cNvSpPr>
-                      <wps:spPr bwMode="auto">
-                        <a:xfrm>
-                          <a:off x="0" y="0"/>
-                          <a:ext cx="2174875" cy="280670"/>
-                        </a:xfrm>
-                        <a:prstGeom prst="rect">
-                          <a:avLst/>
-                        </a:prstGeom>
-                        <a:noFill/>
-                        <a:ln>
-                          <a:noFill/>
-                        </a:ln>
-                        <a:extLst>
-                          <a:ext uri="{909E8E84-426E-40DD-AFC4-6F175D3DCCD1}">
-                            <a14:hiddenFill xmlns:a14="http://schemas.microsoft.com/office/drawing/2010/main">
-                              <a:solidFill>
-                                <a:srgbClr val="FFFFFF"/>
-                              </a:solidFill>
-                            </a14:hiddenFill>
-                          </a:ext>
-                          <a:ext uri="{91240B29-F687-4F45-9708-019B960494DF}">
-                            <a14:hiddenLine xmlns:a14="http://schemas.microsoft.com/office/drawing/2010/main" w="9525">
-                              <a:solidFill>
-                                <a:srgbClr val="000000"/>
-                              </a:solidFill>
-                              <a:miter lim="800000"/>
-                              <a:headEnd/>
-                              <a:tailEnd/>
-                            </a14:hiddenLine>
-                          </a:ext>
-                        </a:extLst>
-                      </wps:spPr>
-                      <wps:txbx>
-                        <w:txbxContent>
-                          <w:p>
-                            <w:pPr>
-                              <w:rPr>
-                                <w:lang w:val="en-US"/>
-                              </w:rPr>
-                            </w:pPr>
-                            <w:fldSimple w:instr=" MERGEFIELD  residenza \* Upper  \* MERGEFORMAT ">
-                              <w:r>
-                                <w:rPr>
-                                  <w:noProof/>
-                                </w:rPr>
-                                <w:t>«residenza»</w:t>
-                              </w:r>
-                            </w:fldSimple>
-                          </w:p>
-                        </w:txbxContent>
-                      </wps:txbx>
-                      <wps:bodyPr rot="0" vert="horz" wrap="square" lIns="91440" tIns="45720" rIns="91440" bIns="45720" anchor="t" anchorCtr="0" upright="1">
-                        <a:noAutofit/>
-                      </wps:bodyPr>
-                    </wps:wsp>
-                  </a:graphicData>
-                </a:graphic>
-                <wp14:sizeRelH relativeFrom="margin">
-                  <wp14:pctWidth>0</wp14:pctWidth>
-                </wp14:sizeRelH>
-                <wp14:sizeRelV relativeFrom="margin">
-                  <wp14:pctHeight>0</wp14:pctHeight>
-                </wp14:sizeRelV>
-              </wp:anchor>
-            </w:drawing>
-          </mc:Choice>
-          <mc:Fallback>
-            <w:pict>
-              <v:shape w14:anchorId="24D74DA5" id="_x0000_s1040" type="#_x0000_t202" style="position:absolute;left:0;text-align:left;margin-left:67.5pt;margin-top:24.25pt;width:171.25pt;height:22.1pt;z-index:251396608;visibility:visible;mso-wrap-style:square;mso-width-percent:0;mso-height-percent:0;mso-wrap-distance-left:9pt;mso-wrap-distance-top:3.6pt;mso-wrap-distance-right:9pt;mso-wrap-distance-bottom:3.6pt;mso-position-horizontal:absolute;mso-position-horizontal-relative:text;mso-position-vertical:absolute;mso-position-vertical-relative:text;mso-width-percent:0;mso-height-percent:0;mso-width-relative:margin;mso-height-relative:margin;v-text-anchor:top" o:gfxdata="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" filled="f" stroked="f">
-                <v:textbox>
-                  <w:txbxContent>
-                    <w:p>
-                      <w:pPr>
-                        <w:rPr>
-                          <w:lang w:val="en-US"/>
-                        </w:rPr>
-                      </w:pPr>
-                      <w:r>
-                        <w:fldChar w:fldCharType="begin"/>
-                      </w:r>
-                      <w:r>
-                        <w:instrText xml:space="preserve"> MERGEFIELD  residenza \* Upper  \* MERGEFORMAT </w:instrText>
-                      </w:r>
-                      <w:r>
-                        <w:fldChar w:fldCharType="separate"/>
-                      </w:r>
-                      <w:r>
-                        <w:rPr>
-                          <w:noProof/>
-                        </w:rPr>
-                        <w:t>«residenza»</w:t>
-                      </w:r>
-                      <w:r>
-                        <w:rPr>
-                          <w:noProof/>
-                        </w:rPr>
-                        <w:fldChar w:fldCharType="end"/>
-                      </w:r>
-                    </w:p>
-                  </w:txbxContent>
-                </v:textbox>
-              </v:shape>
-            </w:pict>
-          </mc:Fallback>
-        </mc:AlternateContent>
-      </w:r>
-      <w:r>
-        <w:rPr>
-          <w:rFonts w:ascii="Arial Narrow" w:hAnsi="Arial Narrow"/>
-          <w:b/>
-          <w:bCs/>
-          <w:noProof/>
-          <w:sz w:val="16"/>
-          <w:szCs w:val="16"/>
-        </w:rPr>
-        <mc:AlternateContent>
-          <mc:Choice Requires="wps">
-            <w:drawing>
-              <wp:anchor distT="45720" distB="45720" distL="114300" distR="114300" simplePos="0" relativeHeight="251332096" behindDoc="0" locked="0" layoutInCell="1" allowOverlap="1" wp14:anchorId="5014C92F" wp14:editId="4876FE72">
-                <wp:simplePos x="0" y="0"/>
-                <wp:positionH relativeFrom="column">
-                  <wp:posOffset>3032125</wp:posOffset>
-                </wp:positionH>
-                <wp:positionV relativeFrom="paragraph">
-                  <wp:posOffset>29845</wp:posOffset>
-                </wp:positionV>
-                <wp:extent cx="1231900" cy="280670"/>
-                <wp:effectExtent l="0" t="0" r="0" b="0"/>
-                <wp:wrapNone/>
-                <wp:docPr id="17" name="Text Box 2"/>
-                <wp:cNvGraphicFramePr>
-                  <a:graphicFrameLocks xmlns:a="http://schemas.openxmlformats.org/drawingml/2006/main"/>
-                </wp:cNvGraphicFramePr>
-                <a:graphic xmlns:a="http://schemas.openxmlformats.org/drawingml/2006/main">
-                  <a:graphicData uri="http://schemas.microsoft.com/office/word/2010/wordprocessingShape">
-                    <wps:wsp>
-                      <wps:cNvSpPr txBox="1">
-                        <a:spLocks noChangeArrowheads="1"/>
-                      </wps:cNvSpPr>
-                      <wps:spPr bwMode="auto">
-                        <a:xfrm>
-                          <a:off x="0" y="0"/>
-                          <a:ext cx="1231900" cy="280670"/>
-                        </a:xfrm>
-                        <a:prstGeom prst="rect">
-                          <a:avLst/>
-                        </a:prstGeom>
-                        <a:noFill/>
-                        <a:ln>
-                          <a:noFill/>
-                        </a:ln>
-                        <a:extLst>
-                          <a:ext uri="{909E8E84-426E-40DD-AFC4-6F175D3DCCD1}">
-                            <a14:hiddenFill xmlns:a14="http://schemas.microsoft.com/office/drawing/2010/main">
-                              <a:solidFill>
-                                <a:srgbClr val="FFFFFF"/>
-                              </a:solidFill>
-                            </a14:hiddenFill>
-                          </a:ext>
-                          <a:ext uri="{91240B29-F687-4F45-9708-019B960494DF}">
-                            <a14:hiddenLine xmlns:a14="http://schemas.microsoft.com/office/drawing/2010/main" w="9525">
-                              <a:solidFill>
-                                <a:srgbClr val="000000"/>
-                              </a:solidFill>
-                              <a:miter lim="800000"/>
-                              <a:headEnd/>
-                              <a:tailEnd/>
-                            </a14:hiddenLine>
-                          </a:ext>
-                        </a:extLst>
-                      </wps:spPr>
-                      <wps:txbx>
-                        <w:txbxContent>
-                          <w:p>
-                            <w:pPr>
-                              <w:rPr>
-                                <w:lang w:val="en-US"/>
-                              </w:rPr>
-                            </w:pPr>
-                            <w:fldSimple w:instr=" MERGEFIELD  nome \* Upper  \* MERGEFORMAT ">
-                              <w:r>
-                                <w:rPr>
-                                  <w:noProof/>
-                                </w:rPr>
-                                <w:t>«nome»</w:t>
-                              </w:r>
-                            </w:fldSimple>
-                          </w:p>
-                        </w:txbxContent>
-                      </wps:txbx>
-                      <wps:bodyPr rot="0" vert="horz" wrap="square" lIns="91440" tIns="45720" rIns="91440" bIns="45720" anchor="t" anchorCtr="0" upright="1">
-                        <a:noAutofit/>
-                      </wps:bodyPr>
-                    </wps:wsp>
-                  </a:graphicData>
-                </a:graphic>
-                <wp14:sizeRelH relativeFrom="margin">
-                  <wp14:pctWidth>0</wp14:pctWidth>
-                </wp14:sizeRelH>
-                <wp14:sizeRelV relativeFrom="margin">
-                  <wp14:pctHeight>0</wp14:pctHeight>
-                </wp14:sizeRelV>
-              </wp:anchor>
-            </w:drawing>
-          </mc:Choice>
-          <mc:Fallback>
-            <w:pict>
-              <v:shape w14:anchorId="5014C92F" id="_x0000_s1041" type="#_x0000_t202" style="position:absolute;left:0;text-align:left;margin-left:238.75pt;margin-top:2.35pt;width:97pt;height:22.1pt;z-index:251332096;visibility:visible;mso-wrap-style:square;mso-width-percent:0;mso-height-percent:0;mso-wrap-distance-left:9pt;mso-wrap-distance-top:3.6pt;mso-wrap-distance-right:9pt;mso-wrap-distance-bottom:3.6pt;mso-position-horizontal:absolute;mso-position-horizontal-relative:text;mso-position-vertical:absolute;mso-position-vertical-relative:text;mso-width-percent:0;mso-height-percent:0;mso-width-relative:margin;mso-height-relative:margin;v-text-anchor:top" o:gfxdata="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" filled="f" stroked="f">
-                <v:textbox>
-                  <w:txbxContent>
-                    <w:p>
-                      <w:pPr>
-                        <w:rPr>
-                          <w:lang w:val="en-US"/>
-                        </w:rPr>
-                      </w:pPr>
-                      <w:r>
-                        <w:fldChar w:fldCharType="begin"/>
-                      </w:r>
-                      <w:r>
-                        <w:instrText xml:space="preserve"> MERGEFIELD  nome \* Upper  \* MERGEFORMAT </w:instrText>
-                      </w:r>
-                      <w:r>
-                        <w:fldChar w:fldCharType="separate"/>
-                      </w:r>
-                      <w:r>
-                        <w:rPr>
-                          <w:noProof/>
-                        </w:rPr>
-                        <w:t>«nome»</w:t>
-                      </w:r>
-                      <w:r>
-                        <w:rPr>
-                          <w:noProof/>
-                        </w:rPr>
-                        <w:fldChar w:fldCharType="end"/>
-                      </w:r>
-                    </w:p>
-                  </w:txbxContent>
-                </v:textbox>
-              </v:shape>
-            </w:pict>
-          </mc:Fallback>
-        </mc:AlternateContent>
-      </w:r>
-      <w:r>
-        <w:rPr>
-          <w:rFonts w:ascii="Arial Narrow" w:hAnsi="Arial Narrow"/>
-          <w:b/>
-          <w:bCs/>
-          <w:noProof/>
-          <w:sz w:val="16"/>
-          <w:szCs w:val="16"/>
-        </w:rPr>
-        <mc:AlternateContent>
-          <mc:Choice Requires="wps">
-            <w:drawing>
-              <wp:anchor distT="45720" distB="45720" distL="114300" distR="114300" simplePos="0" relativeHeight="251267584" behindDoc="0" locked="0" layoutInCell="1" allowOverlap="1" wp14:anchorId="2B78AC04" wp14:editId="4F6BD704">
-                <wp:simplePos x="0" y="0"/>
-                <wp:positionH relativeFrom="column">
-                  <wp:posOffset>670260</wp:posOffset>
-                </wp:positionH>
-                <wp:positionV relativeFrom="paragraph">
-                  <wp:posOffset>30078</wp:posOffset>
-                </wp:positionV>
-                <wp:extent cx="2055495" cy="280670"/>
-                <wp:effectExtent l="0" t="0" r="0" b="0"/>
-                <wp:wrapNone/>
-                <wp:docPr id="16" name="Text Box 2"/>
-                <wp:cNvGraphicFramePr>
-                  <a:graphicFrameLocks xmlns:a="http://schemas.openxmlformats.org/drawingml/2006/main"/>
-                </wp:cNvGraphicFramePr>
-                <a:graphic xmlns:a="http://schemas.openxmlformats.org/drawingml/2006/main">
-                  <a:graphicData uri="http://schemas.microsoft.com/office/word/2010/wordprocessingShape">
-                    <wps:wsp>
-                      <wps:cNvSpPr txBox="1">
-                        <a:spLocks noChangeArrowheads="1"/>
-                      </wps:cNvSpPr>
-                      <wps:spPr bwMode="auto">
-                        <a:xfrm>
-                          <a:off x="0" y="0"/>
-                          <a:ext cx="2055495" cy="280670"/>
-                        </a:xfrm>
-                        <a:prstGeom prst="rect">
-                          <a:avLst/>
-                        </a:prstGeom>
-                        <a:noFill/>
-                        <a:ln>
-                          <a:noFill/>
-                        </a:ln>
-                        <a:extLst>
-                          <a:ext uri="{909E8E84-426E-40DD-AFC4-6F175D3DCCD1}">
-                            <a14:hiddenFill xmlns:a14="http://schemas.microsoft.com/office/drawing/2010/main">
-                              <a:solidFill>
-                                <a:srgbClr val="FFFFFF"/>
-                              </a:solidFill>
-                            </a14:hiddenFill>
-                          </a:ext>
-                          <a:ext uri="{91240B29-F687-4F45-9708-019B960494DF}">
-                            <a14:hiddenLine xmlns:a14="http://schemas.microsoft.com/office/drawing/2010/main" w="9525">
-                              <a:solidFill>
-                                <a:srgbClr val="000000"/>
-                              </a:solidFill>
-                              <a:miter lim="800000"/>
-                              <a:headEnd/>
-                              <a:tailEnd/>
-                            </a14:hiddenLine>
-                          </a:ext>
-                        </a:extLst>
-                      </wps:spPr>
-                      <wps:txbx>
-                        <w:txbxContent>
-                          <w:p>
-                            <w:pPr>
-                              <w:rPr>
-                                <w:lang w:val="en-US"/>
-                              </w:rPr>
-                            </w:pPr>
-                            <w:fldSimple w:instr=" MERGEFIELD  cognome \* Upper  \* MERGEFORMAT ">
-                              <w:r>
-                                <w:rPr>
-                                  <w:noProof/>
-                                </w:rPr>
-                                <w:t>«cognome»</w:t>
-                              </w:r>
-                            </w:fldSimple>
-                          </w:p>
-                        </w:txbxContent>
-                      </wps:txbx>
-                      <wps:bodyPr rot="0" vert="horz" wrap="square" lIns="91440" tIns="45720" rIns="91440" bIns="45720" anchor="t" anchorCtr="0" upright="1">
-                        <a:noAutofit/>
-                      </wps:bodyPr>
-                    </wps:wsp>
-                  </a:graphicData>
-                </a:graphic>
-                <wp14:sizeRelH relativeFrom="margin">
-                  <wp14:pctWidth>0</wp14:pctWidth>
-                </wp14:sizeRelH>
-                <wp14:sizeRelV relativeFrom="margin">
-                  <wp14:pctHeight>0</wp14:pctHeight>
-                </wp14:sizeRelV>
-              </wp:anchor>
-            </w:drawing>
-          </mc:Choice>
-          <mc:Fallback>
-            <w:pict>
-              <v:shape w14:anchorId="2B78AC04" id="_x0000_s1042" type="#_x0000_t202" style="position:absolute;left:0;text-align:left;margin-left:52.8pt;margin-top:2.35pt;width:161.85pt;height:22.1pt;z-index:251267584;visibility:visible;mso-wrap-style:square;mso-width-percent:0;mso-height-percent:0;mso-wrap-distance-left:9pt;mso-wrap-distance-top:3.6pt;mso-wrap-distance-right:9pt;mso-wrap-distance-bottom:3.6pt;mso-position-horizontal:absolute;mso-position-horizontal-relative:text;mso-position-vertical:absolute;mso-position-vertical-relative:text;mso-width-percent:0;mso-height-percent:0;mso-width-relative:margin;mso-height-relative:margin;v-text-anchor:top" o:gfxdata="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" filled="f" stroked="f">
-                <v:textbox>
-                  <w:txbxContent>
-                    <w:p>
-                      <w:pPr>
-                        <w:rPr>
-                          <w:lang w:val="en-US"/>
-                        </w:rPr>
-                      </w:pPr>
-                      <w:r>
-                        <w:fldChar w:fldCharType="begin"/>
-                      </w:r>
-                      <w:r>
-                        <w:instrText xml:space="preserve"> MERGEFIELD  cognome \* Upper  \* MERGEFORMAT </w:instrText>
-                      </w:r>
-                      <w:r>
-                        <w:fldChar w:fldCharType="separate"/>
-                      </w:r>
-                      <w:r>
-                        <w:rPr>
-                          <w:noProof/>
-                        </w:rPr>
-                        <w:t>«cognome»</w:t>
-                      </w:r>
-                      <w:r>
-                        <w:rPr>
-                          <w:noProof/>
-                        </w:rPr>
-                        <w:fldChar w:fldCharType="end"/>
-                      </w:r>
-                    </w:p>
-                  </w:txbxContent>
-                </v:textbox>
-              </v:shape>
-            </w:pict>
-          </mc:Fallback>
-        </mc:AlternateContent>
-      </w:r>
-      <w:r>
-        <w:rPr>
-          <w:noProof/>
-        </w:rPr>
-        <mc:AlternateContent>
-          <mc:Choice Requires="wps">
-            <w:drawing>
-              <wp:anchor distT="0" distB="0" distL="114300" distR="114300" simplePos="0" relativeHeight="251201024" behindDoc="1" locked="0" layoutInCell="1" allowOverlap="1">
-                <wp:simplePos x="0" y="0"/>
-                <wp:positionH relativeFrom="column">
-                  <wp:posOffset>106045</wp:posOffset>
-                </wp:positionH>
-                <wp:positionV relativeFrom="paragraph">
-                  <wp:posOffset>95885</wp:posOffset>
-                </wp:positionV>
-                <wp:extent cx="6172200" cy="2628900"/>
-                <wp:effectExtent l="0" t="0" r="0" b="0"/>
-                <wp:wrapNone/>
-                <wp:docPr id="1" name="Text Box 4"/>
-                <wp:cNvGraphicFramePr>
-                  <a:graphicFrameLocks xmlns:a="http://schemas.openxmlformats.org/drawingml/2006/main"/>
-                </wp:cNvGraphicFramePr>
-                <a:graphic xmlns:a="http://schemas.openxmlformats.org/drawingml/2006/main">
-                  <a:graphicData uri="http://schemas.microsoft.com/office/word/2010/wordprocessingShape">
-                    <wps:wsp>
-                      <wps:cNvSpPr txBox="1">
-                        <a:spLocks/>
-                      </wps:cNvSpPr>
-                      <wps:spPr bwMode="auto">
-                        <a:xfrm>
-                          <a:off x="0" y="0"/>
-                          <a:ext cx="6172200" cy="2628900"/>
+                          <a:ext cx="6858000" cy="2378075"/>
                         </a:xfrm>
                         <a:prstGeom prst="rect">
                           <a:avLst/>
@@ -2827,7 +2389,23 @@
                                 <w:rFonts w:ascii="Arial Narrow" w:hAnsi="Arial Narrow"/>
                                 <w:szCs w:val="24"/>
                               </w:rPr>
-                              <w:t>Nato a  ……..…………………………………………  (Prov.  ……….  ) Il  ……..………..…………….…….</w:t>
+                              <w:t>Nato a  ……..…………………………………………  (</w:t>
+                            </w:r>
+                            <w:proofErr w:type="spellStart"/>
+                            <w:r>
+                              <w:rPr>
+                                <w:rFonts w:ascii="Arial Narrow" w:hAnsi="Arial Narrow"/>
+                                <w:szCs w:val="24"/>
+                              </w:rPr>
+                              <w:t>Prov</w:t>
+                            </w:r>
+                            <w:proofErr w:type="spellEnd"/>
+                            <w:r>
+                              <w:rPr>
+                                <w:rFonts w:ascii="Arial Narrow" w:hAnsi="Arial Narrow"/>
+                                <w:szCs w:val="24"/>
+                              </w:rPr>
+                              <w:t>.  ……….  ) Il  ……..………..…………….…….</w:t>
                             </w:r>
                           </w:p>
                           <w:p>
@@ -3004,8 +2582,7 @@
           </mc:Choice>
           <mc:Fallback>
             <w:pict>
-              <v:shape id="Text Box 4" o:spid="_x0000_s1043" type="#_x0000_t202" style="position:absolute;left:0;text-align:left;margin-left:8.35pt;margin-top:7.55pt;width:486pt;height:207pt;z-index:-252115456;visibility:visible;mso-wrap-style:square;mso-width-percent:0;mso-height-percent:0;mso-wrap-distance-left:9pt;mso-wrap-distance-top:0;mso-wrap-distance-right:9pt;mso-wrap-distance-bottom:0;mso-position-horizontal:absolute;mso-position-horizontal-relative:text;mso-position-vertical:absolute;mso-position-vertical-relative:text;mso-width-percent:0;mso-height-percent:0;mso-width-relative:page;mso-height-relative:page;v-text-anchor:top" o:gfxdata="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" stroked="f">
-                <v:path arrowok="t"/>
+              <v:shape w14:anchorId="7B04F0AA" id="Text Box 4" o:spid="_x0000_s1044" type="#_x0000_t202" style="position:absolute;left:0;text-align:left;margin-left:0;margin-top:-.05pt;width:540pt;height:187.25pt;z-index:-251179520;visibility:visible;mso-wrap-style:square;mso-width-percent:0;mso-height-percent:0;mso-wrap-distance-left:9pt;mso-wrap-distance-top:0;mso-wrap-distance-right:9pt;mso-wrap-distance-bottom:0;mso-position-horizontal:absolute;mso-position-horizontal-relative:text;mso-position-vertical:absolute;mso-position-vertical-relative:text;mso-width-percent:0;mso-height-percent:0;mso-width-relative:page;mso-height-relative:page;v-text-anchor:top" o:gfxdata="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" stroked="f">
                 <v:textbox>
                   <w:txbxContent>
                     <w:p>
@@ -3118,7 +2695,23 @@
                           <w:rFonts w:ascii="Arial Narrow" w:hAnsi="Arial Narrow"/>
                           <w:szCs w:val="24"/>
                         </w:rPr>
-                        <w:t>Nato a  ……..…………………………………………  (Prov.  ……….  ) Il  ……..………..…………….…….</w:t>
+                        <w:t>Nato a  ……..…………………………………………  (</w:t>
+                      </w:r>
+                      <w:proofErr w:type="spellStart"/>
+                      <w:r>
+                        <w:rPr>
+                          <w:rFonts w:ascii="Arial Narrow" w:hAnsi="Arial Narrow"/>
+                          <w:szCs w:val="24"/>
+                        </w:rPr>
+                        <w:t>Prov</w:t>
+                      </w:r>
+                      <w:proofErr w:type="spellEnd"/>
+                      <w:r>
+                        <w:rPr>
+                          <w:rFonts w:ascii="Arial Narrow" w:hAnsi="Arial Narrow"/>
+                          <w:szCs w:val="24"/>
+                        </w:rPr>
+                        <w:t>.  ……….  ) Il  ……..………..…………….…….</w:t>
                       </w:r>
                     </w:p>
                     <w:p>
@@ -3583,8 +3176,6 @@
           <w:szCs w:val="16"/>
         </w:rPr>
       </w:pPr>
-      <w:bookmarkStart w:id="0" w:name="_GoBack"/>
-      <w:bookmarkEnd w:id="0"/>
     </w:p>
     <w:p>
       <w:pPr>
@@ -3739,14 +3330,27 @@
                                       <w:lang w:val="en-US"/>
                                     </w:rPr>
                                   </w:pPr>
-                                  <w:fldSimple w:instr=" MERGEFIELD  cintura_3_dan \* Upper  \* MERGEFORMAT ">
-                                    <w:r>
-                                      <w:rPr>
-                                        <w:noProof/>
-                                      </w:rPr>
-                                      <w:t>«professione»</w:t>
-                                    </w:r>
-                                  </w:fldSimple>
+                                  <w:r>
+                                    <w:fldChar w:fldCharType="begin"/>
+                                  </w:r>
+                                  <w:r>
+                                    <w:instrText xml:space="preserve"> MERGEFIELD  cintura_3_dan \* Upper  \* MERGEFORMAT </w:instrText>
+                                  </w:r>
+                                  <w:r>
+                                    <w:fldChar w:fldCharType="separate"/>
+                                  </w:r>
+                                  <w:r>
+                                    <w:rPr>
+                                      <w:noProof/>
+                                    </w:rPr>
+                                    <w:t>«professione»</w:t>
+                                  </w:r>
+                                  <w:r>
+                                    <w:rPr>
+                                      <w:noProof/>
+                                    </w:rPr>
+                                    <w:fldChar w:fldCharType="end"/>
+                                  </w:r>
                                 </w:p>
                               </w:txbxContent>
                             </wps:txbx>
@@ -3866,14 +3470,27 @@
                                       <w:lang w:val="en-US"/>
                                     </w:rPr>
                                   </w:pPr>
-                                  <w:fldSimple w:instr=" MERGEFIELD  cintura_blu \* Upper  \* MERGEFORMAT ">
-                                    <w:r>
-                                      <w:rPr>
-                                        <w:noProof/>
-                                      </w:rPr>
-                                      <w:t>«professione»</w:t>
-                                    </w:r>
-                                  </w:fldSimple>
+                                  <w:r>
+                                    <w:fldChar w:fldCharType="begin"/>
+                                  </w:r>
+                                  <w:r>
+                                    <w:instrText xml:space="preserve"> MERGEFIELD  cintura_blu \* Upper  \* MERGEFORMAT </w:instrText>
+                                  </w:r>
+                                  <w:r>
+                                    <w:fldChar w:fldCharType="separate"/>
+                                  </w:r>
+                                  <w:r>
+                                    <w:rPr>
+                                      <w:noProof/>
+                                    </w:rPr>
+                                    <w:t>«professione»</w:t>
+                                  </w:r>
+                                  <w:r>
+                                    <w:rPr>
+                                      <w:noProof/>
+                                    </w:rPr>
+                                    <w:fldChar w:fldCharType="end"/>
+                                  </w:r>
                                 </w:p>
                               </w:txbxContent>
                             </wps:txbx>
@@ -3989,14 +3606,27 @@
                                       <w:lang w:val="en-US"/>
                                     </w:rPr>
                                   </w:pPr>
-                                  <w:fldSimple w:instr=" MERGEFIELD  cintura_bianca \* Upper  \* MERGEFORMAT ">
-                                    <w:r>
-                                      <w:rPr>
-                                        <w:noProof/>
-                                      </w:rPr>
-                                      <w:t>«professione»</w:t>
-                                    </w:r>
-                                  </w:fldSimple>
+                                  <w:r>
+                                    <w:fldChar w:fldCharType="begin"/>
+                                  </w:r>
+                                  <w:r>
+                                    <w:instrText xml:space="preserve"> MERGEFIELD  cintura_bianca \* Upper  \* MERGEFORMAT </w:instrText>
+                                  </w:r>
+                                  <w:r>
+                                    <w:fldChar w:fldCharType="separate"/>
+                                  </w:r>
+                                  <w:r>
+                                    <w:rPr>
+                                      <w:noProof/>
+                                    </w:rPr>
+                                    <w:t>«professione»</w:t>
+                                  </w:r>
+                                  <w:r>
+                                    <w:rPr>
+                                      <w:noProof/>
+                                    </w:rPr>
+                                    <w:fldChar w:fldCharType="end"/>
+                                  </w:r>
                                 </w:p>
                               </w:txbxContent>
                             </wps:txbx>
@@ -4110,14 +3740,30 @@
                                       <w:lang w:val="en-US"/>
                                     </w:rPr>
                                   </w:pPr>
-                                  <w:fldSimple w:instr=" MERGEFIELD  cintura_gialla \* Upper  \* MERGEFORMAT ">
-                                    <w:r>
-                                      <w:rPr>
-                                        <w:noProof/>
-                                      </w:rPr>
-                                      <w:t>«professione»</w:t>
-                                    </w:r>
-                                  </w:fldSimple>
+                                  <w:r>
+                                    <w:fldChar w:fldCharType="begin"/>
+                                  </w:r>
+                                  <w:r>
+                                    <w:instrText xml:space="preserve"> MERGEFIELD  cintura_gialla \* Upper  \* </w:instrText>
+                                  </w:r>
+                                  <w:r>
+                                    <w:instrText xml:space="preserve">MERGEFORMAT </w:instrText>
+                                  </w:r>
+                                  <w:r>
+                                    <w:fldChar w:fldCharType="separate"/>
+                                  </w:r>
+                                  <w:r>
+                                    <w:rPr>
+                                      <w:noProof/>
+                                    </w:rPr>
+                                    <w:t>«professione»</w:t>
+                                  </w:r>
+                                  <w:r>
+                                    <w:rPr>
+                                      <w:noProof/>
+                                    </w:rPr>
+                                    <w:fldChar w:fldCharType="end"/>
+                                  </w:r>
                                 </w:p>
                               </w:txbxContent>
                             </wps:txbx>
@@ -4231,14 +3877,27 @@
                                       <w:lang w:val="en-US"/>
                                     </w:rPr>
                                   </w:pPr>
-                                  <w:fldSimple w:instr=" MERGEFIELD  cintura_marrone \* Upper  \* MERGEFORMAT ">
-                                    <w:r>
-                                      <w:rPr>
-                                        <w:noProof/>
-                                      </w:rPr>
-                                      <w:t>«professione»</w:t>
-                                    </w:r>
-                                  </w:fldSimple>
+                                  <w:r>
+                                    <w:fldChar w:fldCharType="begin"/>
+                                  </w:r>
+                                  <w:r>
+                                    <w:instrText xml:space="preserve"> MERGEFIELD  cintura_marrone \* Upper  \* MERGEFORMAT </w:instrText>
+                                  </w:r>
+                                  <w:r>
+                                    <w:fldChar w:fldCharType="separate"/>
+                                  </w:r>
+                                  <w:r>
+                                    <w:rPr>
+                                      <w:noProof/>
+                                    </w:rPr>
+                                    <w:t>«professione»</w:t>
+                                  </w:r>
+                                  <w:r>
+                                    <w:rPr>
+                                      <w:noProof/>
+                                    </w:rPr>
+                                    <w:fldChar w:fldCharType="end"/>
+                                  </w:r>
                                 </w:p>
                               </w:txbxContent>
                             </wps:txbx>
@@ -4352,14 +4011,27 @@
                                       <w:lang w:val="en-US"/>
                                     </w:rPr>
                                   </w:pPr>
-                                  <w:fldSimple w:instr=" MERGEFIELD  cintura_4_dan \* Upper  \* MERGEFORMAT ">
-                                    <w:r>
-                                      <w:rPr>
-                                        <w:noProof/>
-                                      </w:rPr>
-                                      <w:t>«professione»</w:t>
-                                    </w:r>
-                                  </w:fldSimple>
+                                  <w:r>
+                                    <w:fldChar w:fldCharType="begin"/>
+                                  </w:r>
+                                  <w:r>
+                                    <w:instrText xml:space="preserve"> MERGEFIELD  cintura_4_dan \* Upper  \* MERGEFORMAT </w:instrText>
+                                  </w:r>
+                                  <w:r>
+                                    <w:fldChar w:fldCharType="separate"/>
+                                  </w:r>
+                                  <w:r>
+                                    <w:rPr>
+                                      <w:noProof/>
+                                    </w:rPr>
+                                    <w:t>«professione»</w:t>
+                                  </w:r>
+                                  <w:r>
+                                    <w:rPr>
+                                      <w:noProof/>
+                                    </w:rPr>
+                                    <w:fldChar w:fldCharType="end"/>
+                                  </w:r>
                                 </w:p>
                               </w:txbxContent>
                             </wps:txbx>
@@ -4473,14 +4145,27 @@
                                       <w:lang w:val="en-US"/>
                                     </w:rPr>
                                   </w:pPr>
-                                  <w:fldSimple w:instr=" MERGEFIELD  cintura_arancio \* Upper  \* MERGEFORMAT ">
-                                    <w:r>
-                                      <w:rPr>
-                                        <w:noProof/>
-                                      </w:rPr>
-                                      <w:t>«professione»</w:t>
-                                    </w:r>
-                                  </w:fldSimple>
+                                  <w:r>
+                                    <w:fldChar w:fldCharType="begin"/>
+                                  </w:r>
+                                  <w:r>
+                                    <w:instrText xml:space="preserve"> MERGEFIELD  cintura_arancio \* Upper  \* MERGEFORMAT </w:instrText>
+                                  </w:r>
+                                  <w:r>
+                                    <w:fldChar w:fldCharType="separate"/>
+                                  </w:r>
+                                  <w:r>
+                                    <w:rPr>
+                                      <w:noProof/>
+                                    </w:rPr>
+                                    <w:t>«professione»</w:t>
+                                  </w:r>
+                                  <w:r>
+                                    <w:rPr>
+                                      <w:noProof/>
+                                    </w:rPr>
+                                    <w:fldChar w:fldCharType="end"/>
+                                  </w:r>
                                 </w:p>
                               </w:txbxContent>
                             </wps:txbx>
@@ -4594,14 +4279,27 @@
                                       <w:lang w:val="en-US"/>
                                     </w:rPr>
                                   </w:pPr>
-                                  <w:fldSimple w:instr=" MERGEFIELD  cintura_1_dan \* Upper  \* MERGEFORMAT ">
-                                    <w:r>
-                                      <w:rPr>
-                                        <w:noProof/>
-                                      </w:rPr>
-                                      <w:t>«professione»</w:t>
-                                    </w:r>
-                                  </w:fldSimple>
+                                  <w:r>
+                                    <w:fldChar w:fldCharType="begin"/>
+                                  </w:r>
+                                  <w:r>
+                                    <w:instrText xml:space="preserve"> MERGEFIELD  cintura_1_dan \* Upper  \* MERGEFORMAT </w:instrText>
+                                  </w:r>
+                                  <w:r>
+                                    <w:fldChar w:fldCharType="separate"/>
+                                  </w:r>
+                                  <w:r>
+                                    <w:rPr>
+                                      <w:noProof/>
+                                    </w:rPr>
+                                    <w:t>«professione»</w:t>
+                                  </w:r>
+                                  <w:r>
+                                    <w:rPr>
+                                      <w:noProof/>
+                                    </w:rPr>
+                                    <w:fldChar w:fldCharType="end"/>
+                                  </w:r>
                                 </w:p>
                               </w:txbxContent>
                             </wps:txbx>
@@ -4715,14 +4413,27 @@
                                       <w:lang w:val="en-US"/>
                                     </w:rPr>
                                   </w:pPr>
-                                  <w:fldSimple w:instr=" MERGEFIELD  cintura_5_dan \* Upper  \* MERGEFORMAT ">
-                                    <w:r>
-                                      <w:rPr>
-                                        <w:noProof/>
-                                      </w:rPr>
-                                      <w:t>«professione»</w:t>
-                                    </w:r>
-                                  </w:fldSimple>
+                                  <w:r>
+                                    <w:fldChar w:fldCharType="begin"/>
+                                  </w:r>
+                                  <w:r>
+                                    <w:instrText xml:space="preserve"> MERGEFIELD  cintura_5_dan \* Upper  \* MERGEFORMAT </w:instrText>
+                                  </w:r>
+                                  <w:r>
+                                    <w:fldChar w:fldCharType="separate"/>
+                                  </w:r>
+                                  <w:r>
+                                    <w:rPr>
+                                      <w:noProof/>
+                                    </w:rPr>
+                                    <w:t>«professione»</w:t>
+                                  </w:r>
+                                  <w:r>
+                                    <w:rPr>
+                                      <w:noProof/>
+                                    </w:rPr>
+                                    <w:fldChar w:fldCharType="end"/>
+                                  </w:r>
                                 </w:p>
                               </w:txbxContent>
                             </wps:txbx>
@@ -4836,14 +4547,30 @@
                                       <w:lang w:val="en-US"/>
                                     </w:rPr>
                                   </w:pPr>
-                                  <w:fldSimple w:instr=" MERGEFIELD  cintura_6_dan \* Upper  \* MERGEFORMAT ">
-                                    <w:r>
-                                      <w:rPr>
-                                        <w:noProof/>
-                                      </w:rPr>
-                                      <w:t>«professione»</w:t>
-                                    </w:r>
-                                  </w:fldSimple>
+                                  <w:r>
+                                    <w:fldChar w:fldCharType="begin"/>
+                                  </w:r>
+                                  <w:r>
+                                    <w:instrText xml:space="preserve"> MERGEFIELD  cintura_6_dan \* Upper  \</w:instrText>
+                                  </w:r>
+                                  <w:r>
+                                    <w:instrText xml:space="preserve">* MERGEFORMAT </w:instrText>
+                                  </w:r>
+                                  <w:r>
+                                    <w:fldChar w:fldCharType="separate"/>
+                                  </w:r>
+                                  <w:r>
+                                    <w:rPr>
+                                      <w:noProof/>
+                                    </w:rPr>
+                                    <w:t>«professione»</w:t>
+                                  </w:r>
+                                  <w:r>
+                                    <w:rPr>
+                                      <w:noProof/>
+                                    </w:rPr>
+                                    <w:fldChar w:fldCharType="end"/>
+                                  </w:r>
                                 </w:p>
                               </w:txbxContent>
                             </wps:txbx>
@@ -4957,14 +4684,27 @@
                                       <w:lang w:val="en-US"/>
                                     </w:rPr>
                                   </w:pPr>
-                                  <w:fldSimple w:instr=" MERGEFIELD  cintura_2_dan \* Upper  \* MERGEFORMAT ">
-                                    <w:r>
-                                      <w:rPr>
-                                        <w:noProof/>
-                                      </w:rPr>
-                                      <w:t>«professione»</w:t>
-                                    </w:r>
-                                  </w:fldSimple>
+                                  <w:r>
+                                    <w:fldChar w:fldCharType="begin"/>
+                                  </w:r>
+                                  <w:r>
+                                    <w:instrText xml:space="preserve"> MERGEFIELD  cintura_2_dan \* Upper  \* MERGEFORMAT </w:instrText>
+                                  </w:r>
+                                  <w:r>
+                                    <w:fldChar w:fldCharType="separate"/>
+                                  </w:r>
+                                  <w:r>
+                                    <w:rPr>
+                                      <w:noProof/>
+                                    </w:rPr>
+                                    <w:t>«professione»</w:t>
+                                  </w:r>
+                                  <w:r>
+                                    <w:rPr>
+                                      <w:noProof/>
+                                    </w:rPr>
+                                    <w:fldChar w:fldCharType="end"/>
+                                  </w:r>
                                 </w:p>
                               </w:txbxContent>
                             </wps:txbx>
@@ -5078,14 +4818,27 @@
                                       <w:lang w:val="en-US"/>
                                     </w:rPr>
                                   </w:pPr>
-                                  <w:fldSimple w:instr=" MERGEFIELD  cintura_verde \* Upper  \* MERGEFORMAT ">
-                                    <w:r>
-                                      <w:rPr>
-                                        <w:noProof/>
-                                      </w:rPr>
-                                      <w:t>«professione»</w:t>
-                                    </w:r>
-                                  </w:fldSimple>
+                                  <w:r>
+                                    <w:fldChar w:fldCharType="begin"/>
+                                  </w:r>
+                                  <w:r>
+                                    <w:instrText xml:space="preserve"> MERGEFIELD  cintura_verde \* Upper  \* MERGEFORMAT </w:instrText>
+                                  </w:r>
+                                  <w:r>
+                                    <w:fldChar w:fldCharType="separate"/>
+                                  </w:r>
+                                  <w:r>
+                                    <w:rPr>
+                                      <w:noProof/>
+                                    </w:rPr>
+                                    <w:t>«professione»</w:t>
+                                  </w:r>
+                                  <w:r>
+                                    <w:rPr>
+                                      <w:noProof/>
+                                    </w:rPr>
+                                    <w:fldChar w:fldCharType="end"/>
+                                  </w:r>
                                 </w:p>
                               </w:txbxContent>
                             </wps:txbx>
@@ -7667,14 +7420,27 @@
                                 <w:lang w:val="en-US"/>
                               </w:rPr>
                             </w:pPr>
-                            <w:fldSimple w:instr=" MERGEFIELD  data_di_nascita \* Upper  \* MERGEFORMAT ">
-                              <w:r>
-                                <w:rPr>
-                                  <w:noProof/>
-                                </w:rPr>
-                                <w:t>«data_di_nascita»</w:t>
-                              </w:r>
-                            </w:fldSimple>
+                            <w:r>
+                              <w:fldChar w:fldCharType="begin"/>
+                            </w:r>
+                            <w:r>
+                              <w:instrText xml:space="preserve"> MERGEFIELD  data_di_nascita \* Upper  \* MERGEFORMAT </w:instrText>
+                            </w:r>
+                            <w:r>
+                              <w:fldChar w:fldCharType="separate"/>
+                            </w:r>
+                            <w:r>
+                              <w:rPr>
+                                <w:noProof/>
+                              </w:rPr>
+                              <w:t>«data_di_nascita»</w:t>
+                            </w:r>
+                            <w:r>
+                              <w:rPr>
+                                <w:noProof/>
+                              </w:rPr>
+                              <w:fldChar w:fldCharType="end"/>
+                            </w:r>
                           </w:p>
                         </w:txbxContent>
                       </wps:txbx>

</xml_diff>